<commit_message>
Update in two caracters in relatorio
</commit_message>
<xml_diff>
--- a/RelatorioEApresentação/Relatório M16.docx
+++ b/RelatorioEApresentação/Relatório M16.docx
@@ -720,8 +720,6 @@
             </w:rPr>
           </w:pPr>
         </w:p>
-        <w:bookmarkStart w:id="4" w:name="_GoBack"/>
-        <w:bookmarkEnd w:id="4"/>
         <w:p>
           <w:pPr>
             <w:pStyle w:val="Sumrio1"/>
@@ -4044,12 +4042,12 @@
       <w:pPr>
         <w:pStyle w:val="Ttulo1"/>
       </w:pPr>
-      <w:bookmarkStart w:id="5" w:name="_Toc74676328"/>
+      <w:bookmarkStart w:id="4" w:name="_Toc74676328"/>
       <w:r>
         <w:lastRenderedPageBreak/>
         <w:t>Índice de Imagens</w:t>
       </w:r>
-      <w:bookmarkEnd w:id="5"/>
+      <w:bookmarkEnd w:id="4"/>
     </w:p>
     <w:p>
       <w:pPr>
@@ -8731,12 +8729,12 @@
       <w:r>
         <w:br w:type="page"/>
       </w:r>
-      <w:bookmarkStart w:id="6" w:name="_Toc74676329"/>
+      <w:bookmarkStart w:id="5" w:name="_Toc74676329"/>
       <w:r>
         <w:lastRenderedPageBreak/>
         <w:t>Introdução</w:t>
       </w:r>
-      <w:bookmarkEnd w:id="6"/>
+      <w:bookmarkEnd w:id="5"/>
     </w:p>
     <w:p>
       <w:pPr>
@@ -8775,7 +8773,7 @@
       <w:pPr>
         <w:pStyle w:val="Ttulo1"/>
       </w:pPr>
-      <w:bookmarkStart w:id="7" w:name="_Toc74676330"/>
+      <w:bookmarkStart w:id="6" w:name="_Toc74676330"/>
       <w:r>
         <w:lastRenderedPageBreak/>
         <w:t>Capítulo</w:t>
@@ -8789,7 +8787,7 @@
       <w:r>
         <w:t xml:space="preserve"> Inicial</w:t>
       </w:r>
-      <w:bookmarkEnd w:id="7"/>
+      <w:bookmarkEnd w:id="6"/>
     </w:p>
     <w:p>
       <w:pPr>
@@ -8856,49 +8854,36 @@
           <w:docGrid w:linePitch="360"/>
         </w:sectPr>
       </w:pPr>
-      <w:bookmarkStart w:id="8" w:name="_Toc74676262"/>
+      <w:bookmarkStart w:id="7" w:name="_Toc74676262"/>
       <w:r>
         <w:t xml:space="preserve">Figura </w:t>
       </w:r>
-      <w:r>
-        <w:fldChar w:fldCharType="begin"/>
-      </w:r>
-      <w:r>
-        <w:instrText xml:space="preserve"> SEQ Figura \* ARABIC </w:instrText>
-      </w:r>
-      <w:r>
-        <w:fldChar w:fldCharType="separate"/>
-      </w:r>
-      <w:r>
-        <w:rPr>
-          <w:noProof/>
-        </w:rPr>
-        <w:t>1</w:t>
-      </w:r>
-      <w:r>
-        <w:rPr>
-          <w:noProof/>
-        </w:rPr>
-        <w:fldChar w:fldCharType="end"/>
-      </w:r>
+      <w:fldSimple w:instr=" SEQ Figura \* ARABIC ">
+        <w:r>
+          <w:rPr>
+            <w:noProof/>
+          </w:rPr>
+          <w:t>1</w:t>
+        </w:r>
+      </w:fldSimple>
       <w:r>
         <w:t xml:space="preserve"> - </w:t>
       </w:r>
       <w:r>
         <w:t>Cronograma Inicial</w:t>
       </w:r>
-      <w:bookmarkEnd w:id="8"/>
+      <w:bookmarkEnd w:id="7"/>
     </w:p>
     <w:p>
       <w:pPr>
         <w:pStyle w:val="Ttulo2"/>
       </w:pPr>
-      <w:bookmarkStart w:id="9" w:name="_Toc74676331"/>
+      <w:bookmarkStart w:id="8" w:name="_Toc74676331"/>
       <w:r>
         <w:lastRenderedPageBreak/>
         <w:t>Descrição do Cronograma</w:t>
       </w:r>
-      <w:bookmarkEnd w:id="9"/>
+      <w:bookmarkEnd w:id="8"/>
     </w:p>
     <w:p>
       <w:pPr>
@@ -8973,22 +8958,22 @@
         <w:pStyle w:val="Ttulo1"/>
         <w:spacing w:line="360" w:lineRule="auto"/>
       </w:pPr>
-      <w:bookmarkStart w:id="10" w:name="_Toc74676332"/>
+      <w:bookmarkStart w:id="9" w:name="_Toc74676332"/>
       <w:r>
         <w:lastRenderedPageBreak/>
         <w:t>Capítulo II- Conceção do Projeto</w:t>
       </w:r>
+      <w:bookmarkEnd w:id="9"/>
+    </w:p>
+    <w:p>
+      <w:pPr>
+        <w:pStyle w:val="Ttulo2"/>
+      </w:pPr>
+      <w:bookmarkStart w:id="10" w:name="_Toc74676333"/>
+      <w:r>
+        <w:t>Objetivos do projeto</w:t>
+      </w:r>
       <w:bookmarkEnd w:id="10"/>
-    </w:p>
-    <w:p>
-      <w:pPr>
-        <w:pStyle w:val="Ttulo2"/>
-      </w:pPr>
-      <w:bookmarkStart w:id="11" w:name="_Toc74676333"/>
-      <w:r>
-        <w:t>Objetivos do projeto</w:t>
-      </w:r>
-      <w:bookmarkEnd w:id="11"/>
     </w:p>
     <w:p>
       <w:pPr>
@@ -9127,44 +9112,46 @@
         <w:t>Segurança;</w:t>
       </w:r>
     </w:p>
-    <w:p/>
+    <w:p>
+      <w:pPr>
+        <w:widowControl/>
+        <w:pBdr>
+          <w:top w:val="none" w:sz="0" w:space="0" w:color="auto"/>
+          <w:left w:val="none" w:sz="0" w:space="0" w:color="auto"/>
+          <w:bottom w:val="none" w:sz="0" w:space="0" w:color="auto"/>
+          <w:right w:val="none" w:sz="0" w:space="0" w:color="auto"/>
+          <w:between w:val="none" w:sz="0" w:space="0" w:color="auto"/>
+        </w:pBdr>
+      </w:pPr>
+      <w:bookmarkStart w:id="11" w:name="_Toc74676334"/>
+      <w:r>
+        <w:rPr>
+          <w:b/>
+          <w:bCs/>
+        </w:rPr>
+        <w:br w:type="page"/>
+      </w:r>
+    </w:p>
     <w:p>
       <w:pPr>
         <w:pStyle w:val="Ttulo2"/>
         <w:spacing w:line="360" w:lineRule="auto"/>
       </w:pPr>
-    </w:p>
-    <w:p/>
-    <w:p/>
-    <w:p>
-      <w:pPr>
-        <w:pStyle w:val="Ttulo2"/>
-        <w:spacing w:line="360" w:lineRule="auto"/>
-      </w:pPr>
-    </w:p>
-    <w:p/>
-    <w:p/>
-    <w:p>
-      <w:pPr>
-        <w:pStyle w:val="Ttulo2"/>
-        <w:spacing w:line="360" w:lineRule="auto"/>
-      </w:pPr>
-      <w:bookmarkStart w:id="12" w:name="_Toc74676334"/>
       <w:r>
         <w:lastRenderedPageBreak/>
         <w:t>Desenvolvimento da rede:</w:t>
       </w:r>
+      <w:bookmarkEnd w:id="11"/>
+    </w:p>
+    <w:p>
+      <w:pPr>
+        <w:pStyle w:val="Ttulo3"/>
+      </w:pPr>
+      <w:bookmarkStart w:id="12" w:name="_Toc74676335"/>
+      <w:r>
+        <w:t>Equipamentos ativos:</w:t>
+      </w:r>
       <w:bookmarkEnd w:id="12"/>
-    </w:p>
-    <w:p>
-      <w:pPr>
-        <w:pStyle w:val="Ttulo3"/>
-      </w:pPr>
-      <w:bookmarkStart w:id="13" w:name="_Toc74676335"/>
-      <w:r>
-        <w:t>Equipamentos ativos:</w:t>
-      </w:r>
-      <w:bookmarkEnd w:id="13"/>
     </w:p>
     <w:p>
       <w:pPr>
@@ -9260,11 +9247,11 @@
       <w:pPr>
         <w:pStyle w:val="Ttulo3"/>
       </w:pPr>
-      <w:bookmarkStart w:id="14" w:name="_Toc74676336"/>
+      <w:bookmarkStart w:id="13" w:name="_Toc74676336"/>
       <w:r>
         <w:t>Tipologia de rede:</w:t>
       </w:r>
-      <w:bookmarkEnd w:id="14"/>
+      <w:bookmarkEnd w:id="13"/>
     </w:p>
     <w:p>
       <w:pPr>
@@ -9384,41 +9371,25 @@
         <w:pStyle w:val="Legenda"/>
         <w:jc w:val="center"/>
       </w:pPr>
-      <w:bookmarkStart w:id="15" w:name="_Toc74676263"/>
+      <w:bookmarkStart w:id="14" w:name="_Toc74676263"/>
       <w:r>
         <w:t xml:space="preserve">Figura </w:t>
       </w:r>
-      <w:r>
-        <w:fldChar w:fldCharType="begin"/>
-      </w:r>
-      <w:r>
-        <w:instrText xml:space="preserve"> SE</w:instrText>
-      </w:r>
-      <w:r>
-        <w:instrText xml:space="preserve">Q Figura \* ARABIC </w:instrText>
-      </w:r>
-      <w:r>
-        <w:fldChar w:fldCharType="separate"/>
-      </w:r>
-      <w:r>
-        <w:rPr>
-          <w:noProof/>
-        </w:rPr>
-        <w:t>2</w:t>
-      </w:r>
-      <w:r>
-        <w:rPr>
-          <w:noProof/>
-        </w:rPr>
-        <w:fldChar w:fldCharType="end"/>
-      </w:r>
+      <w:fldSimple w:instr=" SEQ Figura \* ARABIC ">
+        <w:r>
+          <w:rPr>
+            <w:noProof/>
+          </w:rPr>
+          <w:t>2</w:t>
+        </w:r>
+      </w:fldSimple>
       <w:r>
         <w:t xml:space="preserve"> </w:t>
       </w:r>
       <w:r>
         <w:t>- Topologia em estrela</w:t>
       </w:r>
-      <w:bookmarkEnd w:id="15"/>
+      <w:bookmarkEnd w:id="14"/>
     </w:p>
     <w:p>
       <w:pPr>
@@ -9562,31 +9533,18 @@
         <w:pStyle w:val="Legenda"/>
         <w:jc w:val="center"/>
       </w:pPr>
-      <w:bookmarkStart w:id="16" w:name="_Toc74676264"/>
+      <w:bookmarkStart w:id="15" w:name="_Toc74676264"/>
       <w:r>
         <w:t xml:space="preserve">Figura </w:t>
       </w:r>
-      <w:r>
-        <w:fldChar w:fldCharType="begin"/>
-      </w:r>
-      <w:r>
-        <w:instrText xml:space="preserve"> SEQ Figura \* ARABIC </w:instrText>
-      </w:r>
-      <w:r>
-        <w:fldChar w:fldCharType="separate"/>
-      </w:r>
-      <w:r>
-        <w:rPr>
-          <w:noProof/>
-        </w:rPr>
-        <w:t>3</w:t>
-      </w:r>
-      <w:r>
-        <w:rPr>
-          <w:noProof/>
-        </w:rPr>
-        <w:fldChar w:fldCharType="end"/>
-      </w:r>
+      <w:fldSimple w:instr=" SEQ Figura \* ARABIC ">
+        <w:r>
+          <w:rPr>
+            <w:noProof/>
+          </w:rPr>
+          <w:t>3</w:t>
+        </w:r>
+      </w:fldSimple>
       <w:r>
         <w:t xml:space="preserve"> -</w:t>
       </w:r>
@@ -9605,7 +9563,7 @@
       <w:r>
         <w:t xml:space="preserve"> Maria da Feira</w:t>
       </w:r>
-      <w:bookmarkEnd w:id="16"/>
+      <w:bookmarkEnd w:id="15"/>
     </w:p>
     <w:p>
       <w:pPr>
@@ -9673,31 +9631,18 @@
         <w:pStyle w:val="Legenda"/>
         <w:jc w:val="center"/>
       </w:pPr>
-      <w:bookmarkStart w:id="17" w:name="_Toc74676265"/>
+      <w:bookmarkStart w:id="16" w:name="_Toc74676265"/>
       <w:r>
         <w:t xml:space="preserve">Figura </w:t>
       </w:r>
-      <w:r>
-        <w:fldChar w:fldCharType="begin"/>
-      </w:r>
-      <w:r>
-        <w:instrText xml:space="preserve"> SEQ Figura \* ARABIC </w:instrText>
-      </w:r>
-      <w:r>
-        <w:fldChar w:fldCharType="separate"/>
-      </w:r>
-      <w:r>
-        <w:rPr>
-          <w:noProof/>
-        </w:rPr>
-        <w:t>4</w:t>
-      </w:r>
-      <w:r>
-        <w:rPr>
-          <w:noProof/>
-        </w:rPr>
-        <w:fldChar w:fldCharType="end"/>
-      </w:r>
+      <w:fldSimple w:instr=" SEQ Figura \* ARABIC ">
+        <w:r>
+          <w:rPr>
+            <w:noProof/>
+          </w:rPr>
+          <w:t>4</w:t>
+        </w:r>
+      </w:fldSimple>
       <w:r>
         <w:t xml:space="preserve"> - Tabela de </w:t>
       </w:r>
@@ -9707,13 +9652,13 @@
       <w:r>
         <w:t xml:space="preserve"> de Setúbal</w:t>
       </w:r>
-      <w:bookmarkEnd w:id="17"/>
+      <w:bookmarkEnd w:id="16"/>
     </w:p>
     <w:p>
       <w:pPr>
         <w:pStyle w:val="Ttulo3"/>
       </w:pPr>
-      <w:bookmarkStart w:id="18" w:name="_Toc74676337"/>
+      <w:bookmarkStart w:id="17" w:name="_Toc74676337"/>
       <w:r>
         <w:lastRenderedPageBreak/>
         <w:t xml:space="preserve">Packet </w:t>
@@ -9727,7 +9672,7 @@
       <w:r>
         <w:t xml:space="preserve"> da rede)</w:t>
       </w:r>
-      <w:bookmarkEnd w:id="18"/>
+      <w:bookmarkEnd w:id="17"/>
     </w:p>
     <w:p>
       <w:pPr>
@@ -9794,35 +9739,22 @@
         <w:pStyle w:val="Legenda"/>
         <w:jc w:val="center"/>
       </w:pPr>
-      <w:bookmarkStart w:id="19" w:name="_Toc74676266"/>
+      <w:bookmarkStart w:id="18" w:name="_Toc74676266"/>
       <w:r>
         <w:t xml:space="preserve">Figura </w:t>
       </w:r>
-      <w:r>
-        <w:fldChar w:fldCharType="begin"/>
-      </w:r>
-      <w:r>
-        <w:instrText xml:space="preserve"> SEQ Figura \* ARABIC </w:instrText>
-      </w:r>
-      <w:r>
-        <w:fldChar w:fldCharType="separate"/>
-      </w:r>
-      <w:r>
-        <w:rPr>
-          <w:noProof/>
-        </w:rPr>
-        <w:t>5</w:t>
-      </w:r>
-      <w:r>
-        <w:rPr>
-          <w:noProof/>
-        </w:rPr>
-        <w:fldChar w:fldCharType="end"/>
-      </w:r>
+      <w:fldSimple w:instr=" SEQ Figura \* ARABIC ">
+        <w:r>
+          <w:rPr>
+            <w:noProof/>
+          </w:rPr>
+          <w:t>5</w:t>
+        </w:r>
+      </w:fldSimple>
       <w:r>
         <w:t xml:space="preserve"> - Rede da delegação de Sta. Maria da Feira</w:t>
       </w:r>
-      <w:bookmarkEnd w:id="19"/>
+      <w:bookmarkEnd w:id="18"/>
     </w:p>
     <w:p>
       <w:pPr>
@@ -9887,35 +9819,22 @@
         <w:pStyle w:val="Legenda"/>
         <w:jc w:val="center"/>
       </w:pPr>
-      <w:bookmarkStart w:id="20" w:name="_Toc74676267"/>
+      <w:bookmarkStart w:id="19" w:name="_Toc74676267"/>
       <w:r>
         <w:t xml:space="preserve">Figura </w:t>
       </w:r>
-      <w:r>
-        <w:fldChar w:fldCharType="begin"/>
-      </w:r>
-      <w:r>
-        <w:instrText xml:space="preserve"> SEQ Figura \* ARABIC </w:instrText>
-      </w:r>
-      <w:r>
-        <w:fldChar w:fldCharType="separate"/>
-      </w:r>
-      <w:r>
-        <w:rPr>
-          <w:noProof/>
-        </w:rPr>
-        <w:t>6</w:t>
-      </w:r>
-      <w:r>
-        <w:rPr>
-          <w:noProof/>
-        </w:rPr>
-        <w:fldChar w:fldCharType="end"/>
-      </w:r>
+      <w:fldSimple w:instr=" SEQ Figura \* ARABIC ">
+        <w:r>
+          <w:rPr>
+            <w:noProof/>
+          </w:rPr>
+          <w:t>6</w:t>
+        </w:r>
+      </w:fldSimple>
       <w:r>
         <w:t xml:space="preserve"> - Rede da delegação de Setúbal</w:t>
       </w:r>
-      <w:bookmarkEnd w:id="20"/>
+      <w:bookmarkEnd w:id="19"/>
     </w:p>
     <w:p>
       <w:pPr>
@@ -9943,7 +9862,7 @@
         <w:pStyle w:val="Ttulo2"/>
         <w:jc w:val="center"/>
       </w:pPr>
-      <w:bookmarkStart w:id="21" w:name="_Toc74676338"/>
+      <w:bookmarkStart w:id="20" w:name="_Toc74676338"/>
       <w:r>
         <w:lastRenderedPageBreak/>
         <w:t>Desenvolvimento do Website AS</w:t>
@@ -9954,17 +9873,17 @@
       <w:r>
         <w:t>.NET</w:t>
       </w:r>
+      <w:bookmarkEnd w:id="20"/>
+    </w:p>
+    <w:p>
+      <w:pPr>
+        <w:pStyle w:val="Ttulo3"/>
+      </w:pPr>
+      <w:bookmarkStart w:id="21" w:name="_Toc74676339"/>
+      <w:r>
+        <w:t>Encriptação RSA</w:t>
+      </w:r>
       <w:bookmarkEnd w:id="21"/>
-    </w:p>
-    <w:p>
-      <w:pPr>
-        <w:pStyle w:val="Ttulo3"/>
-      </w:pPr>
-      <w:bookmarkStart w:id="22" w:name="_Toc74676339"/>
-      <w:r>
-        <w:t>Encriptação RSA</w:t>
-      </w:r>
-      <w:bookmarkEnd w:id="22"/>
     </w:p>
     <w:p>
       <w:pPr>
@@ -10089,35 +10008,22 @@
         <w:pStyle w:val="Legenda"/>
         <w:jc w:val="center"/>
       </w:pPr>
-      <w:bookmarkStart w:id="23" w:name="_Toc74676268"/>
+      <w:bookmarkStart w:id="22" w:name="_Toc74676268"/>
       <w:r>
         <w:t xml:space="preserve">Figura </w:t>
       </w:r>
-      <w:r>
-        <w:fldChar w:fldCharType="begin"/>
-      </w:r>
-      <w:r>
-        <w:instrText xml:space="preserve"> SEQ Figura \* ARABIC </w:instrText>
-      </w:r>
-      <w:r>
-        <w:fldChar w:fldCharType="separate"/>
-      </w:r>
-      <w:r>
-        <w:rPr>
-          <w:noProof/>
-        </w:rPr>
-        <w:t>7</w:t>
-      </w:r>
-      <w:r>
-        <w:rPr>
-          <w:noProof/>
-        </w:rPr>
-        <w:fldChar w:fldCharType="end"/>
-      </w:r>
+      <w:fldSimple w:instr=" SEQ Figura \* ARABIC ">
+        <w:r>
+          <w:rPr>
+            <w:noProof/>
+          </w:rPr>
+          <w:t>7</w:t>
+        </w:r>
+      </w:fldSimple>
       <w:r>
         <w:t xml:space="preserve"> - Encriptação da password</w:t>
       </w:r>
-      <w:bookmarkEnd w:id="23"/>
+      <w:bookmarkEnd w:id="22"/>
     </w:p>
     <w:p>
       <w:pPr>
@@ -10179,35 +10085,22 @@
           <w:lang w:val="pt-BR" w:eastAsia="pt-BR"/>
         </w:rPr>
       </w:pPr>
-      <w:bookmarkStart w:id="24" w:name="_Toc74676269"/>
+      <w:bookmarkStart w:id="23" w:name="_Toc74676269"/>
       <w:r>
         <w:t xml:space="preserve">Figura </w:t>
       </w:r>
-      <w:r>
-        <w:fldChar w:fldCharType="begin"/>
-      </w:r>
-      <w:r>
-        <w:instrText xml:space="preserve"> SEQ Figura \* ARABIC </w:instrText>
-      </w:r>
-      <w:r>
-        <w:fldChar w:fldCharType="separate"/>
-      </w:r>
-      <w:r>
-        <w:rPr>
-          <w:noProof/>
-        </w:rPr>
-        <w:t>8</w:t>
-      </w:r>
-      <w:r>
-        <w:rPr>
-          <w:noProof/>
-        </w:rPr>
-        <w:fldChar w:fldCharType="end"/>
-      </w:r>
+      <w:fldSimple w:instr=" SEQ Figura \* ARABIC ">
+        <w:r>
+          <w:rPr>
+            <w:noProof/>
+          </w:rPr>
+          <w:t>8</w:t>
+        </w:r>
+      </w:fldSimple>
       <w:r>
         <w:t xml:space="preserve"> - Desencriptação da password</w:t>
       </w:r>
-      <w:bookmarkEnd w:id="24"/>
+      <w:bookmarkEnd w:id="23"/>
     </w:p>
     <w:p>
       <w:pPr>
@@ -10224,7 +10117,7 @@
           <w:lang w:val="pt-BR" w:eastAsia="pt-BR"/>
         </w:rPr>
       </w:pPr>
-      <w:bookmarkStart w:id="25" w:name="_Toc74676340"/>
+      <w:bookmarkStart w:id="24" w:name="_Toc74676340"/>
       <w:r>
         <w:rPr>
           <w:lang w:val="pt-BR" w:eastAsia="pt-BR"/>
@@ -10232,7 +10125,7 @@
         <w:lastRenderedPageBreak/>
         <w:t>Registo do cliente</w:t>
       </w:r>
-      <w:bookmarkEnd w:id="25"/>
+      <w:bookmarkEnd w:id="24"/>
     </w:p>
     <w:p>
       <w:pPr>
@@ -10435,38 +10328,25 @@
           <w:lang w:val="pt-BR" w:eastAsia="pt-BR"/>
         </w:rPr>
       </w:pPr>
-      <w:bookmarkStart w:id="26" w:name="_Toc74676270"/>
+      <w:bookmarkStart w:id="25" w:name="_Toc74676270"/>
       <w:r>
         <w:t xml:space="preserve">Figura </w:t>
       </w:r>
-      <w:r>
-        <w:fldChar w:fldCharType="begin"/>
-      </w:r>
-      <w:r>
-        <w:instrText xml:space="preserve"> SEQ Figura \* ARABIC </w:instrText>
-      </w:r>
-      <w:r>
-        <w:fldChar w:fldCharType="separate"/>
-      </w:r>
-      <w:r>
-        <w:rPr>
-          <w:noProof/>
-        </w:rPr>
-        <w:t>9</w:t>
-      </w:r>
-      <w:r>
-        <w:rPr>
-          <w:noProof/>
-        </w:rPr>
-        <w:fldChar w:fldCharType="end"/>
-      </w:r>
+      <w:fldSimple w:instr=" SEQ Figura \* ARABIC ">
+        <w:r>
+          <w:rPr>
+            <w:noProof/>
+          </w:rPr>
+          <w:t>9</w:t>
+        </w:r>
+      </w:fldSimple>
       <w:r>
         <w:t xml:space="preserve"> - </w:t>
       </w:r>
       <w:r>
         <w:t>Interface para o utilizador se registar</w:t>
       </w:r>
-      <w:bookmarkEnd w:id="26"/>
+      <w:bookmarkEnd w:id="25"/>
     </w:p>
     <w:p>
       <w:pPr>
@@ -10567,38 +10447,25 @@
           <w:lang w:val="pt-BR" w:eastAsia="pt-BR"/>
         </w:rPr>
       </w:pPr>
-      <w:bookmarkStart w:id="27" w:name="_Toc74676271"/>
+      <w:bookmarkStart w:id="26" w:name="_Toc74676271"/>
       <w:r>
         <w:t xml:space="preserve">Figura </w:t>
       </w:r>
-      <w:r>
-        <w:fldChar w:fldCharType="begin"/>
-      </w:r>
-      <w:r>
-        <w:instrText xml:space="preserve"> SEQ Figura \* ARABIC </w:instrText>
-      </w:r>
-      <w:r>
-        <w:fldChar w:fldCharType="separate"/>
-      </w:r>
-      <w:r>
-        <w:rPr>
-          <w:noProof/>
-        </w:rPr>
-        <w:t>10</w:t>
-      </w:r>
-      <w:r>
-        <w:rPr>
-          <w:noProof/>
-        </w:rPr>
-        <w:fldChar w:fldCharType="end"/>
-      </w:r>
+      <w:fldSimple w:instr=" SEQ Figura \* ARABIC ">
+        <w:r>
+          <w:rPr>
+            <w:noProof/>
+          </w:rPr>
+          <w:t>10</w:t>
+        </w:r>
+      </w:fldSimple>
       <w:r>
         <w:t xml:space="preserve"> - </w:t>
       </w:r>
       <w:r>
         <w:t>Verificar se o username já existe</w:t>
       </w:r>
-      <w:bookmarkEnd w:id="27"/>
+      <w:bookmarkEnd w:id="26"/>
     </w:p>
     <w:p>
       <w:pPr>
@@ -10711,38 +10578,25 @@
           <w:lang w:val="pt-BR" w:eastAsia="pt-BR"/>
         </w:rPr>
       </w:pPr>
-      <w:bookmarkStart w:id="28" w:name="_Toc74676272"/>
+      <w:bookmarkStart w:id="27" w:name="_Toc74676272"/>
       <w:r>
         <w:t xml:space="preserve">Figura </w:t>
       </w:r>
-      <w:r>
-        <w:fldChar w:fldCharType="begin"/>
-      </w:r>
-      <w:r>
-        <w:instrText xml:space="preserve"> SEQ Figura \* ARABIC </w:instrText>
-      </w:r>
-      <w:r>
-        <w:fldChar w:fldCharType="separate"/>
-      </w:r>
-      <w:r>
-        <w:rPr>
-          <w:noProof/>
-        </w:rPr>
-        <w:t>11</w:t>
-      </w:r>
-      <w:r>
-        <w:rPr>
-          <w:noProof/>
-        </w:rPr>
-        <w:fldChar w:fldCharType="end"/>
-      </w:r>
+      <w:fldSimple w:instr=" SEQ Figura \* ARABIC ">
+        <w:r>
+          <w:rPr>
+            <w:noProof/>
+          </w:rPr>
+          <w:t>11</w:t>
+        </w:r>
+      </w:fldSimple>
       <w:r>
         <w:t xml:space="preserve"> - </w:t>
       </w:r>
       <w:r>
         <w:t>Verificar se as senhas inseridas coincidem e envio do Username e Password</w:t>
       </w:r>
-      <w:bookmarkEnd w:id="28"/>
+      <w:bookmarkEnd w:id="27"/>
     </w:p>
     <w:p>
       <w:pPr>
@@ -10816,38 +10670,25 @@
           <w:lang w:val="pt-BR" w:eastAsia="pt-BR"/>
         </w:rPr>
       </w:pPr>
-      <w:bookmarkStart w:id="29" w:name="_Toc74676273"/>
+      <w:bookmarkStart w:id="28" w:name="_Toc74676273"/>
       <w:r>
         <w:t xml:space="preserve">Figura </w:t>
       </w:r>
-      <w:r>
-        <w:fldChar w:fldCharType="begin"/>
-      </w:r>
-      <w:r>
-        <w:instrText xml:space="preserve"> SEQ Figura \* ARABIC </w:instrText>
-      </w:r>
-      <w:r>
-        <w:fldChar w:fldCharType="separate"/>
-      </w:r>
-      <w:r>
-        <w:rPr>
-          <w:noProof/>
-        </w:rPr>
-        <w:t>12</w:t>
-      </w:r>
-      <w:r>
-        <w:rPr>
-          <w:noProof/>
-        </w:rPr>
-        <w:fldChar w:fldCharType="end"/>
-      </w:r>
+      <w:fldSimple w:instr=" SEQ Figura \* ARABIC ">
+        <w:r>
+          <w:rPr>
+            <w:noProof/>
+          </w:rPr>
+          <w:t>12</w:t>
+        </w:r>
+      </w:fldSimple>
       <w:r>
         <w:t xml:space="preserve"> - M</w:t>
       </w:r>
       <w:r>
         <w:t>ensagem de passwords diferentes</w:t>
       </w:r>
-      <w:bookmarkEnd w:id="29"/>
+      <w:bookmarkEnd w:id="28"/>
     </w:p>
     <w:p>
       <w:pPr>
@@ -10978,38 +10819,25 @@
           <w:lang w:val="pt-BR" w:eastAsia="pt-BR"/>
         </w:rPr>
       </w:pPr>
-      <w:bookmarkStart w:id="30" w:name="_Toc74676274"/>
+      <w:bookmarkStart w:id="29" w:name="_Toc74676274"/>
       <w:r>
         <w:t xml:space="preserve">Figura </w:t>
       </w:r>
-      <w:r>
-        <w:fldChar w:fldCharType="begin"/>
-      </w:r>
-      <w:r>
-        <w:instrText xml:space="preserve"> SEQ Figura \* ARABIC </w:instrText>
-      </w:r>
-      <w:r>
-        <w:fldChar w:fldCharType="separate"/>
-      </w:r>
-      <w:r>
-        <w:rPr>
-          <w:noProof/>
-        </w:rPr>
-        <w:t>13</w:t>
-      </w:r>
-      <w:r>
-        <w:rPr>
-          <w:noProof/>
-        </w:rPr>
-        <w:fldChar w:fldCharType="end"/>
-      </w:r>
+      <w:fldSimple w:instr=" SEQ Figura \* ARABIC ">
+        <w:r>
+          <w:rPr>
+            <w:noProof/>
+          </w:rPr>
+          <w:t>13</w:t>
+        </w:r>
+      </w:fldSimple>
       <w:r>
         <w:t xml:space="preserve"> - </w:t>
       </w:r>
       <w:r>
         <w:t>Código que mostra o cliente a ser inserido com sucesso</w:t>
       </w:r>
-      <w:bookmarkEnd w:id="30"/>
+      <w:bookmarkEnd w:id="29"/>
     </w:p>
     <w:p>
       <w:pPr>
@@ -11099,7 +10927,7 @@
           <w:lang w:val="pt-BR" w:eastAsia="pt-BR"/>
         </w:rPr>
       </w:pPr>
-      <w:bookmarkStart w:id="31" w:name="_Toc74676341"/>
+      <w:bookmarkStart w:id="30" w:name="_Toc74676341"/>
       <w:r>
         <w:rPr>
           <w:lang w:val="pt-BR" w:eastAsia="pt-BR"/>
@@ -11107,7 +10935,7 @@
         <w:lastRenderedPageBreak/>
         <w:t>Login do Cliente</w:t>
       </w:r>
-      <w:bookmarkEnd w:id="31"/>
+      <w:bookmarkEnd w:id="30"/>
     </w:p>
     <w:p>
       <w:pPr>
@@ -11233,38 +11061,25 @@
           <w:lang w:val="pt-BR" w:eastAsia="pt-BR"/>
         </w:rPr>
       </w:pPr>
-      <w:bookmarkStart w:id="32" w:name="_Toc74676275"/>
+      <w:bookmarkStart w:id="31" w:name="_Toc74676275"/>
       <w:r>
         <w:t xml:space="preserve">Figura </w:t>
       </w:r>
-      <w:r>
-        <w:fldChar w:fldCharType="begin"/>
-      </w:r>
-      <w:r>
-        <w:instrText xml:space="preserve"> SEQ Figura \* ARABIC </w:instrText>
-      </w:r>
-      <w:r>
-        <w:fldChar w:fldCharType="separate"/>
-      </w:r>
-      <w:r>
-        <w:rPr>
-          <w:noProof/>
-        </w:rPr>
-        <w:t>14</w:t>
-      </w:r>
-      <w:r>
-        <w:rPr>
-          <w:noProof/>
-        </w:rPr>
-        <w:fldChar w:fldCharType="end"/>
-      </w:r>
+      <w:fldSimple w:instr=" SEQ Figura \* ARABIC ">
+        <w:r>
+          <w:rPr>
+            <w:noProof/>
+          </w:rPr>
+          <w:t>14</w:t>
+        </w:r>
+      </w:fldSimple>
       <w:r>
         <w:t xml:space="preserve"> - </w:t>
       </w:r>
       <w:r>
         <w:t>Icon de login</w:t>
       </w:r>
-      <w:bookmarkEnd w:id="32"/>
+      <w:bookmarkEnd w:id="31"/>
     </w:p>
     <w:p>
       <w:pPr>
@@ -11375,38 +11190,25 @@
           <w:lang w:val="pt-BR" w:eastAsia="pt-BR"/>
         </w:rPr>
       </w:pPr>
-      <w:bookmarkStart w:id="33" w:name="_Toc74676276"/>
+      <w:bookmarkStart w:id="32" w:name="_Toc74676276"/>
       <w:r>
         <w:t xml:space="preserve">Figura </w:t>
       </w:r>
-      <w:r>
-        <w:fldChar w:fldCharType="begin"/>
-      </w:r>
-      <w:r>
-        <w:instrText xml:space="preserve"> SEQ Figura \* ARABIC </w:instrText>
-      </w:r>
-      <w:r>
-        <w:fldChar w:fldCharType="separate"/>
-      </w:r>
-      <w:r>
-        <w:rPr>
-          <w:noProof/>
-        </w:rPr>
-        <w:t>15</w:t>
-      </w:r>
-      <w:r>
-        <w:rPr>
-          <w:noProof/>
-        </w:rPr>
-        <w:fldChar w:fldCharType="end"/>
-      </w:r>
+      <w:fldSimple w:instr=" SEQ Figura \* ARABIC ">
+        <w:r>
+          <w:rPr>
+            <w:noProof/>
+          </w:rPr>
+          <w:t>15</w:t>
+        </w:r>
+      </w:fldSimple>
       <w:r>
         <w:t xml:space="preserve"> - </w:t>
       </w:r>
       <w:r>
         <w:t>Modal do login</w:t>
       </w:r>
-      <w:bookmarkEnd w:id="33"/>
+      <w:bookmarkEnd w:id="32"/>
     </w:p>
     <w:p>
       <w:pPr>
@@ -11530,38 +11332,25 @@
         <w:pStyle w:val="Legenda"/>
         <w:jc w:val="center"/>
       </w:pPr>
-      <w:bookmarkStart w:id="34" w:name="_Toc74676277"/>
+      <w:bookmarkStart w:id="33" w:name="_Toc74676277"/>
       <w:r>
         <w:t xml:space="preserve">Figura </w:t>
       </w:r>
-      <w:r>
-        <w:fldChar w:fldCharType="begin"/>
-      </w:r>
-      <w:r>
-        <w:instrText xml:space="preserve"> SEQ Figura \* ARABIC </w:instrText>
-      </w:r>
-      <w:r>
-        <w:fldChar w:fldCharType="separate"/>
-      </w:r>
-      <w:r>
-        <w:rPr>
-          <w:noProof/>
-        </w:rPr>
-        <w:t>16</w:t>
-      </w:r>
-      <w:r>
-        <w:rPr>
-          <w:noProof/>
-        </w:rPr>
-        <w:fldChar w:fldCharType="end"/>
-      </w:r>
+      <w:fldSimple w:instr=" SEQ Figura \* ARABIC ">
+        <w:r>
+          <w:rPr>
+            <w:noProof/>
+          </w:rPr>
+          <w:t>16</w:t>
+        </w:r>
+      </w:fldSimple>
       <w:r>
         <w:t xml:space="preserve"> - </w:t>
       </w:r>
       <w:r>
         <w:t>Código do Login</w:t>
       </w:r>
-      <w:bookmarkEnd w:id="34"/>
+      <w:bookmarkEnd w:id="33"/>
     </w:p>
     <w:p/>
     <w:p>
@@ -11616,38 +11405,25 @@
         <w:pStyle w:val="Legenda"/>
         <w:jc w:val="center"/>
       </w:pPr>
-      <w:bookmarkStart w:id="35" w:name="_Toc74676278"/>
+      <w:bookmarkStart w:id="34" w:name="_Toc74676278"/>
       <w:r>
         <w:t xml:space="preserve">Figura </w:t>
       </w:r>
-      <w:r>
-        <w:fldChar w:fldCharType="begin"/>
-      </w:r>
-      <w:r>
-        <w:instrText xml:space="preserve"> SEQ Figura \* ARABIC </w:instrText>
-      </w:r>
-      <w:r>
-        <w:fldChar w:fldCharType="separate"/>
-      </w:r>
-      <w:r>
-        <w:rPr>
-          <w:noProof/>
-        </w:rPr>
-        <w:t>17</w:t>
-      </w:r>
-      <w:r>
-        <w:rPr>
-          <w:noProof/>
-        </w:rPr>
-        <w:fldChar w:fldCharType="end"/>
-      </w:r>
+      <w:fldSimple w:instr=" SEQ Figura \* ARABIC ">
+        <w:r>
+          <w:rPr>
+            <w:noProof/>
+          </w:rPr>
+          <w:t>17</w:t>
+        </w:r>
+      </w:fldSimple>
       <w:r>
         <w:t xml:space="preserve"> - </w:t>
       </w:r>
       <w:r>
         <w:t>Mensagem de erro</w:t>
       </w:r>
-      <w:bookmarkEnd w:id="35"/>
+      <w:bookmarkEnd w:id="34"/>
     </w:p>
     <w:p/>
     <w:p>
@@ -11705,38 +11481,25 @@
           <w:lang w:val="pt-BR" w:eastAsia="pt-BR"/>
         </w:rPr>
       </w:pPr>
-      <w:bookmarkStart w:id="36" w:name="_Toc74676279"/>
+      <w:bookmarkStart w:id="35" w:name="_Toc74676279"/>
       <w:r>
         <w:t xml:space="preserve">Figura </w:t>
       </w:r>
-      <w:r>
-        <w:fldChar w:fldCharType="begin"/>
-      </w:r>
-      <w:r>
-        <w:instrText xml:space="preserve"> SEQ Figura \* ARABIC </w:instrText>
-      </w:r>
-      <w:r>
-        <w:fldChar w:fldCharType="separate"/>
-      </w:r>
-      <w:r>
-        <w:rPr>
-          <w:noProof/>
-        </w:rPr>
-        <w:t>18</w:t>
-      </w:r>
-      <w:r>
-        <w:rPr>
-          <w:noProof/>
-        </w:rPr>
-        <w:fldChar w:fldCharType="end"/>
-      </w:r>
+      <w:fldSimple w:instr=" SEQ Figura \* ARABIC ">
+        <w:r>
+          <w:rPr>
+            <w:noProof/>
+          </w:rPr>
+          <w:t>18</w:t>
+        </w:r>
+      </w:fldSimple>
       <w:r>
         <w:t xml:space="preserve"> - </w:t>
       </w:r>
       <w:r>
         <w:t>Mensagem Sucesso no login</w:t>
       </w:r>
-      <w:bookmarkEnd w:id="36"/>
+      <w:bookmarkEnd w:id="35"/>
     </w:p>
     <w:p>
       <w:pPr>
@@ -11809,7 +11572,7 @@
           <w:lang w:val="pt-BR" w:eastAsia="pt-BR"/>
         </w:rPr>
       </w:pPr>
-      <w:bookmarkStart w:id="37" w:name="_Toc74676342"/>
+      <w:bookmarkStart w:id="36" w:name="_Toc74676342"/>
       <w:r>
         <w:rPr>
           <w:lang w:val="pt-BR" w:eastAsia="pt-BR"/>
@@ -11817,7 +11580,7 @@
         <w:lastRenderedPageBreak/>
         <w:t>Ver/Editar perfil</w:t>
       </w:r>
-      <w:bookmarkEnd w:id="37"/>
+      <w:bookmarkEnd w:id="36"/>
     </w:p>
     <w:p>
       <w:pPr>
@@ -11880,38 +11643,25 @@
           <w:lang w:val="pt-BR" w:eastAsia="pt-BR"/>
         </w:rPr>
       </w:pPr>
-      <w:bookmarkStart w:id="38" w:name="_Toc74676280"/>
+      <w:bookmarkStart w:id="37" w:name="_Toc74676280"/>
       <w:r>
         <w:t xml:space="preserve">Figura </w:t>
       </w:r>
-      <w:r>
-        <w:fldChar w:fldCharType="begin"/>
-      </w:r>
-      <w:r>
-        <w:instrText xml:space="preserve"> SEQ Figura \* ARABIC </w:instrText>
-      </w:r>
-      <w:r>
-        <w:fldChar w:fldCharType="separate"/>
-      </w:r>
-      <w:r>
-        <w:rPr>
-          <w:noProof/>
-        </w:rPr>
-        <w:t>19</w:t>
-      </w:r>
-      <w:r>
-        <w:rPr>
-          <w:noProof/>
-        </w:rPr>
-        <w:fldChar w:fldCharType="end"/>
-      </w:r>
+      <w:fldSimple w:instr=" SEQ Figura \* ARABIC ">
+        <w:r>
+          <w:rPr>
+            <w:noProof/>
+          </w:rPr>
+          <w:t>19</w:t>
+        </w:r>
+      </w:fldSimple>
       <w:r>
         <w:t xml:space="preserve"> - </w:t>
       </w:r>
       <w:r>
         <w:t>Icon para editar perfil</w:t>
       </w:r>
-      <w:bookmarkEnd w:id="38"/>
+      <w:bookmarkEnd w:id="37"/>
     </w:p>
     <w:p>
       <w:pPr>
@@ -11989,38 +11739,25 @@
           <w:lang w:val="pt-BR" w:eastAsia="pt-BR"/>
         </w:rPr>
       </w:pPr>
-      <w:bookmarkStart w:id="39" w:name="_Toc74676281"/>
+      <w:bookmarkStart w:id="38" w:name="_Toc74676281"/>
       <w:r>
         <w:t xml:space="preserve">Figura </w:t>
       </w:r>
-      <w:r>
-        <w:fldChar w:fldCharType="begin"/>
-      </w:r>
-      <w:r>
-        <w:instrText xml:space="preserve"> SEQ Figura \* ARABIC </w:instrText>
-      </w:r>
-      <w:r>
-        <w:fldChar w:fldCharType="separate"/>
-      </w:r>
-      <w:r>
-        <w:rPr>
-          <w:noProof/>
-        </w:rPr>
-        <w:t>20</w:t>
-      </w:r>
-      <w:r>
-        <w:rPr>
-          <w:noProof/>
-        </w:rPr>
-        <w:fldChar w:fldCharType="end"/>
-      </w:r>
+      <w:fldSimple w:instr=" SEQ Figura \* ARABIC ">
+        <w:r>
+          <w:rPr>
+            <w:noProof/>
+          </w:rPr>
+          <w:t>20</w:t>
+        </w:r>
+      </w:fldSimple>
       <w:r>
         <w:t xml:space="preserve"> - </w:t>
       </w:r>
       <w:r>
         <w:t>Informações pessoais do cliente</w:t>
       </w:r>
-      <w:bookmarkEnd w:id="39"/>
+      <w:bookmarkEnd w:id="38"/>
     </w:p>
     <w:p>
       <w:pPr>
@@ -12187,38 +11924,25 @@
           <w:lang w:val="pt-BR" w:eastAsia="pt-BR"/>
         </w:rPr>
       </w:pPr>
-      <w:bookmarkStart w:id="40" w:name="_Toc74676282"/>
+      <w:bookmarkStart w:id="39" w:name="_Toc74676282"/>
       <w:r>
         <w:t xml:space="preserve">Figura </w:t>
       </w:r>
-      <w:r>
-        <w:fldChar w:fldCharType="begin"/>
-      </w:r>
-      <w:r>
-        <w:instrText xml:space="preserve"> SEQ Figura \* ARABIC </w:instrText>
-      </w:r>
-      <w:r>
-        <w:fldChar w:fldCharType="separate"/>
-      </w:r>
-      <w:r>
-        <w:rPr>
-          <w:noProof/>
-        </w:rPr>
-        <w:t>21</w:t>
-      </w:r>
-      <w:r>
-        <w:rPr>
-          <w:noProof/>
-        </w:rPr>
-        <w:fldChar w:fldCharType="end"/>
-      </w:r>
+      <w:fldSimple w:instr=" SEQ Figura \* ARABIC ">
+        <w:r>
+          <w:rPr>
+            <w:noProof/>
+          </w:rPr>
+          <w:t>21</w:t>
+        </w:r>
+      </w:fldSimple>
       <w:r>
         <w:t xml:space="preserve"> - </w:t>
       </w:r>
       <w:r>
         <w:t>Código do select da base de dados dos campos pretendidos e afixação dos mesmos</w:t>
       </w:r>
-      <w:bookmarkEnd w:id="40"/>
+      <w:bookmarkEnd w:id="39"/>
     </w:p>
     <w:p>
       <w:pPr>
@@ -12314,38 +12038,25 @@
           <w:lang w:val="pt-BR" w:eastAsia="pt-BR"/>
         </w:rPr>
       </w:pPr>
-      <w:bookmarkStart w:id="41" w:name="_Toc74676283"/>
+      <w:bookmarkStart w:id="40" w:name="_Toc74676283"/>
       <w:r>
         <w:t xml:space="preserve">Figura </w:t>
       </w:r>
-      <w:r>
-        <w:fldChar w:fldCharType="begin"/>
-      </w:r>
-      <w:r>
-        <w:instrText xml:space="preserve"> SEQ Figura \* ARABIC </w:instrText>
-      </w:r>
-      <w:r>
-        <w:fldChar w:fldCharType="separate"/>
-      </w:r>
-      <w:r>
-        <w:rPr>
-          <w:noProof/>
-        </w:rPr>
-        <w:t>22</w:t>
-      </w:r>
-      <w:r>
-        <w:rPr>
-          <w:noProof/>
-        </w:rPr>
-        <w:fldChar w:fldCharType="end"/>
-      </w:r>
+      <w:fldSimple w:instr=" SEQ Figura \* ARABIC ">
+        <w:r>
+          <w:rPr>
+            <w:noProof/>
+          </w:rPr>
+          <w:t>22</w:t>
+        </w:r>
+      </w:fldSimple>
       <w:r>
         <w:t xml:space="preserve"> - </w:t>
       </w:r>
       <w:r>
         <w:t>Menu para editar as informações pessoais</w:t>
       </w:r>
-      <w:bookmarkEnd w:id="41"/>
+      <w:bookmarkEnd w:id="40"/>
     </w:p>
     <w:p>
       <w:pPr>
@@ -12465,38 +12176,25 @@
         <w:pStyle w:val="Legenda"/>
         <w:jc w:val="center"/>
       </w:pPr>
-      <w:bookmarkStart w:id="42" w:name="_Toc74676284"/>
+      <w:bookmarkStart w:id="41" w:name="_Toc74676284"/>
       <w:r>
         <w:t xml:space="preserve">Figura </w:t>
       </w:r>
-      <w:r>
-        <w:fldChar w:fldCharType="begin"/>
-      </w:r>
-      <w:r>
-        <w:instrText xml:space="preserve"> SEQ Figura \* ARABIC </w:instrText>
-      </w:r>
-      <w:r>
-        <w:fldChar w:fldCharType="separate"/>
-      </w:r>
-      <w:r>
-        <w:rPr>
-          <w:noProof/>
-        </w:rPr>
-        <w:t>23</w:t>
-      </w:r>
-      <w:r>
-        <w:rPr>
-          <w:noProof/>
-        </w:rPr>
-        <w:fldChar w:fldCharType="end"/>
-      </w:r>
+      <w:fldSimple w:instr=" SEQ Figura \* ARABIC ">
+        <w:r>
+          <w:rPr>
+            <w:noProof/>
+          </w:rPr>
+          <w:t>23</w:t>
+        </w:r>
+      </w:fldSimple>
       <w:r>
         <w:t xml:space="preserve"> - U</w:t>
       </w:r>
       <w:r>
         <w:t>pdate das informações pessoais</w:t>
       </w:r>
-      <w:bookmarkEnd w:id="42"/>
+      <w:bookmarkEnd w:id="41"/>
     </w:p>
     <w:p/>
     <w:p>
@@ -12564,7 +12262,7 @@
           <w:lang w:val="pt-BR" w:eastAsia="pt-BR"/>
         </w:rPr>
       </w:pPr>
-      <w:bookmarkStart w:id="43" w:name="_Toc74676343"/>
+      <w:bookmarkStart w:id="42" w:name="_Toc74676343"/>
       <w:r>
         <w:rPr>
           <w:lang w:val="pt-BR" w:eastAsia="pt-BR"/>
@@ -12572,7 +12270,7 @@
         <w:lastRenderedPageBreak/>
         <w:t>Visualizar as encomendas</w:t>
       </w:r>
-      <w:bookmarkEnd w:id="43"/>
+      <w:bookmarkEnd w:id="42"/>
     </w:p>
     <w:p>
       <w:pPr>
@@ -12642,38 +12340,25 @@
           <w:lang w:val="pt-BR" w:eastAsia="pt-BR"/>
         </w:rPr>
       </w:pPr>
-      <w:bookmarkStart w:id="44" w:name="_Toc74676285"/>
+      <w:bookmarkStart w:id="43" w:name="_Toc74676285"/>
       <w:r>
         <w:t xml:space="preserve">Figura </w:t>
       </w:r>
-      <w:r>
-        <w:fldChar w:fldCharType="begin"/>
-      </w:r>
-      <w:r>
-        <w:instrText xml:space="preserve"> SEQ Figura \* ARABIC </w:instrText>
-      </w:r>
-      <w:r>
-        <w:fldChar w:fldCharType="separate"/>
-      </w:r>
-      <w:r>
-        <w:rPr>
-          <w:noProof/>
-        </w:rPr>
-        <w:t>24</w:t>
-      </w:r>
-      <w:r>
-        <w:rPr>
-          <w:noProof/>
-        </w:rPr>
-        <w:fldChar w:fldCharType="end"/>
-      </w:r>
+      <w:fldSimple w:instr=" SEQ Figura \* ARABIC ">
+        <w:r>
+          <w:rPr>
+            <w:noProof/>
+          </w:rPr>
+          <w:t>24</w:t>
+        </w:r>
+      </w:fldSimple>
       <w:r>
         <w:t xml:space="preserve"> - </w:t>
       </w:r>
       <w:r>
         <w:t>Icon visualizar encomenda</w:t>
       </w:r>
-      <w:bookmarkEnd w:id="44"/>
+      <w:bookmarkEnd w:id="43"/>
     </w:p>
     <w:p>
       <w:pPr>
@@ -12754,38 +12439,25 @@
           <w:lang w:val="pt-BR" w:eastAsia="pt-BR"/>
         </w:rPr>
       </w:pPr>
-      <w:bookmarkStart w:id="45" w:name="_Toc74676286"/>
+      <w:bookmarkStart w:id="44" w:name="_Toc74676286"/>
       <w:r>
         <w:t xml:space="preserve">Figura </w:t>
       </w:r>
-      <w:r>
-        <w:fldChar w:fldCharType="begin"/>
-      </w:r>
-      <w:r>
-        <w:instrText xml:space="preserve"> SEQ Figura \* ARABIC </w:instrText>
-      </w:r>
-      <w:r>
-        <w:fldChar w:fldCharType="separate"/>
-      </w:r>
-      <w:r>
-        <w:rPr>
-          <w:noProof/>
-        </w:rPr>
-        <w:t>25</w:t>
-      </w:r>
-      <w:r>
-        <w:rPr>
-          <w:noProof/>
-        </w:rPr>
-        <w:fldChar w:fldCharType="end"/>
-      </w:r>
+      <w:fldSimple w:instr=" SEQ Figura \* ARABIC ">
+        <w:r>
+          <w:rPr>
+            <w:noProof/>
+          </w:rPr>
+          <w:t>25</w:t>
+        </w:r>
+      </w:fldSimple>
       <w:r>
         <w:t xml:space="preserve"> - </w:t>
       </w:r>
       <w:r>
         <w:t>GridView das encomendas feitas pelo utilizador</w:t>
       </w:r>
-      <w:bookmarkEnd w:id="45"/>
+      <w:bookmarkEnd w:id="44"/>
     </w:p>
     <w:p>
       <w:pPr>
@@ -12851,7 +12523,7 @@
           <w:lang w:val="pt-BR" w:eastAsia="pt-BR"/>
         </w:rPr>
       </w:pPr>
-      <w:bookmarkStart w:id="46" w:name="_Toc74676344"/>
+      <w:bookmarkStart w:id="45" w:name="_Toc74676344"/>
       <w:r>
         <w:rPr>
           <w:lang w:val="pt-BR" w:eastAsia="pt-BR"/>
@@ -12859,7 +12531,7 @@
         <w:lastRenderedPageBreak/>
         <w:t>Navegação no Website</w:t>
       </w:r>
-      <w:bookmarkEnd w:id="46"/>
+      <w:bookmarkEnd w:id="45"/>
     </w:p>
     <w:p>
       <w:pPr>
@@ -12975,38 +12647,25 @@
           <w:lang w:val="pt-BR" w:eastAsia="pt-BR"/>
         </w:rPr>
       </w:pPr>
-      <w:bookmarkStart w:id="47" w:name="_Toc74676287"/>
+      <w:bookmarkStart w:id="46" w:name="_Toc74676287"/>
       <w:r>
         <w:t xml:space="preserve">Figura </w:t>
       </w:r>
-      <w:r>
-        <w:fldChar w:fldCharType="begin"/>
-      </w:r>
-      <w:r>
-        <w:instrText xml:space="preserve"> SEQ Figura \* ARABIC </w:instrText>
-      </w:r>
-      <w:r>
-        <w:fldChar w:fldCharType="separate"/>
-      </w:r>
-      <w:r>
-        <w:rPr>
-          <w:noProof/>
-        </w:rPr>
-        <w:t>26</w:t>
-      </w:r>
-      <w:r>
-        <w:rPr>
-          <w:noProof/>
-        </w:rPr>
-        <w:fldChar w:fldCharType="end"/>
-      </w:r>
+      <w:fldSimple w:instr=" SEQ Figura \* ARABIC ">
+        <w:r>
+          <w:rPr>
+            <w:noProof/>
+          </w:rPr>
+          <w:t>26</w:t>
+        </w:r>
+      </w:fldSimple>
       <w:r>
         <w:t xml:space="preserve"> - </w:t>
       </w:r>
       <w:r>
         <w:t>Redes sociais da empresa e definições, encomendas e carinho de compras</w:t>
       </w:r>
-      <w:bookmarkEnd w:id="47"/>
+      <w:bookmarkEnd w:id="46"/>
     </w:p>
     <w:p>
       <w:pPr>
@@ -13074,38 +12733,25 @@
           <w:lang w:val="pt-BR" w:eastAsia="pt-BR"/>
         </w:rPr>
       </w:pPr>
-      <w:bookmarkStart w:id="48" w:name="_Toc74676288"/>
+      <w:bookmarkStart w:id="47" w:name="_Toc74676288"/>
       <w:r>
         <w:t xml:space="preserve">Figura </w:t>
       </w:r>
-      <w:r>
-        <w:fldChar w:fldCharType="begin"/>
-      </w:r>
-      <w:r>
-        <w:instrText xml:space="preserve"> SEQ Figura \* ARABIC </w:instrText>
-      </w:r>
-      <w:r>
-        <w:fldChar w:fldCharType="separate"/>
-      </w:r>
-      <w:r>
-        <w:rPr>
-          <w:noProof/>
-        </w:rPr>
-        <w:t>27</w:t>
-      </w:r>
-      <w:r>
-        <w:rPr>
-          <w:noProof/>
-        </w:rPr>
-        <w:fldChar w:fldCharType="end"/>
-      </w:r>
+      <w:fldSimple w:instr=" SEQ Figura \* ARABIC ">
+        <w:r>
+          <w:rPr>
+            <w:noProof/>
+          </w:rPr>
+          <w:t>27</w:t>
+        </w:r>
+      </w:fldSimple>
       <w:r>
         <w:t xml:space="preserve"> - </w:t>
       </w:r>
       <w:r>
         <w:t>Produto Masculino</w:t>
       </w:r>
-      <w:bookmarkEnd w:id="48"/>
+      <w:bookmarkEnd w:id="47"/>
     </w:p>
     <w:p>
       <w:pPr>
@@ -13208,38 +12854,25 @@
           <w:lang w:val="pt-BR" w:eastAsia="pt-BR"/>
         </w:rPr>
       </w:pPr>
-      <w:bookmarkStart w:id="49" w:name="_Toc74676289"/>
+      <w:bookmarkStart w:id="48" w:name="_Toc74676289"/>
       <w:r>
         <w:t xml:space="preserve">Figura </w:t>
       </w:r>
-      <w:r>
-        <w:fldChar w:fldCharType="begin"/>
-      </w:r>
-      <w:r>
-        <w:instrText xml:space="preserve"> SEQ Figura \* ARABIC </w:instrText>
-      </w:r>
-      <w:r>
-        <w:fldChar w:fldCharType="separate"/>
-      </w:r>
-      <w:r>
-        <w:rPr>
-          <w:noProof/>
-        </w:rPr>
-        <w:t>28</w:t>
-      </w:r>
-      <w:r>
-        <w:rPr>
-          <w:noProof/>
-        </w:rPr>
-        <w:fldChar w:fldCharType="end"/>
-      </w:r>
+      <w:fldSimple w:instr=" SEQ Figura \* ARABIC ">
+        <w:r>
+          <w:rPr>
+            <w:noProof/>
+          </w:rPr>
+          <w:t>28</w:t>
+        </w:r>
+      </w:fldSimple>
       <w:r>
         <w:t xml:space="preserve"> - </w:t>
       </w:r>
       <w:r>
         <w:t>Código do menu de pesquisa do tipo de produto</w:t>
       </w:r>
-      <w:bookmarkEnd w:id="49"/>
+      <w:bookmarkEnd w:id="48"/>
     </w:p>
     <w:p>
       <w:pPr>
@@ -13305,38 +12938,25 @@
           <w:lang w:val="pt-BR" w:eastAsia="pt-BR"/>
         </w:rPr>
       </w:pPr>
-      <w:bookmarkStart w:id="50" w:name="_Toc74676290"/>
+      <w:bookmarkStart w:id="49" w:name="_Toc74676290"/>
       <w:r>
         <w:t xml:space="preserve">Figura </w:t>
       </w:r>
-      <w:r>
-        <w:fldChar w:fldCharType="begin"/>
-      </w:r>
-      <w:r>
-        <w:instrText xml:space="preserve"> SEQ Figura \* ARABIC </w:instrText>
-      </w:r>
-      <w:r>
-        <w:fldChar w:fldCharType="separate"/>
-      </w:r>
-      <w:r>
-        <w:rPr>
-          <w:noProof/>
-        </w:rPr>
-        <w:t>29</w:t>
-      </w:r>
-      <w:r>
-        <w:rPr>
-          <w:noProof/>
-        </w:rPr>
-        <w:fldChar w:fldCharType="end"/>
-      </w:r>
+      <w:fldSimple w:instr=" SEQ Figura \* ARABIC ">
+        <w:r>
+          <w:rPr>
+            <w:noProof/>
+          </w:rPr>
+          <w:t>29</w:t>
+        </w:r>
+      </w:fldSimple>
       <w:r>
         <w:t xml:space="preserve"> - </w:t>
       </w:r>
       <w:r>
         <w:t>Seleção do tipo de produto da DB e conversão da imagem do produto</w:t>
       </w:r>
-      <w:bookmarkEnd w:id="50"/>
+      <w:bookmarkEnd w:id="49"/>
     </w:p>
     <w:p>
       <w:pPr>
@@ -13413,7 +13033,7 @@
           <w:lang w:val="pt-BR" w:eastAsia="pt-BR"/>
         </w:rPr>
       </w:pPr>
-      <w:bookmarkStart w:id="51" w:name="_Toc74676345"/>
+      <w:bookmarkStart w:id="50" w:name="_Toc74676345"/>
       <w:r>
         <w:rPr>
           <w:lang w:val="pt-BR" w:eastAsia="pt-BR"/>
@@ -13421,7 +13041,7 @@
         <w:lastRenderedPageBreak/>
         <w:t>Carrinho</w:t>
       </w:r>
-      <w:bookmarkEnd w:id="51"/>
+      <w:bookmarkEnd w:id="50"/>
     </w:p>
     <w:p>
       <w:pPr>
@@ -13497,38 +13117,25 @@
         <w:pStyle w:val="Legenda"/>
         <w:jc w:val="center"/>
       </w:pPr>
-      <w:bookmarkStart w:id="52" w:name="_Toc74676291"/>
+      <w:bookmarkStart w:id="51" w:name="_Toc74676291"/>
       <w:r>
         <w:t xml:space="preserve">Figura </w:t>
       </w:r>
-      <w:r>
-        <w:fldChar w:fldCharType="begin"/>
-      </w:r>
-      <w:r>
-        <w:instrText xml:space="preserve"> SEQ Figura \* ARABIC </w:instrText>
-      </w:r>
-      <w:r>
-        <w:fldChar w:fldCharType="separate"/>
-      </w:r>
-      <w:r>
-        <w:rPr>
-          <w:noProof/>
-        </w:rPr>
-        <w:t>30</w:t>
-      </w:r>
-      <w:r>
-        <w:rPr>
-          <w:noProof/>
-        </w:rPr>
-        <w:fldChar w:fldCharType="end"/>
-      </w:r>
+      <w:fldSimple w:instr=" SEQ Figura \* ARABIC ">
+        <w:r>
+          <w:rPr>
+            <w:noProof/>
+          </w:rPr>
+          <w:t>30</w:t>
+        </w:r>
+      </w:fldSimple>
       <w:r>
         <w:t xml:space="preserve"> - </w:t>
       </w:r>
       <w:r>
         <w:t>Display do item escolhido para comprar</w:t>
       </w:r>
-      <w:bookmarkEnd w:id="52"/>
+      <w:bookmarkEnd w:id="51"/>
     </w:p>
     <w:p/>
     <w:p>
@@ -13589,38 +13196,25 @@
           <w:lang w:val="pt-BR" w:eastAsia="pt-BR"/>
         </w:rPr>
       </w:pPr>
-      <w:bookmarkStart w:id="53" w:name="_Toc74676292"/>
+      <w:bookmarkStart w:id="52" w:name="_Toc74676292"/>
       <w:r>
         <w:t xml:space="preserve">Figura </w:t>
       </w:r>
-      <w:r>
-        <w:fldChar w:fldCharType="begin"/>
-      </w:r>
-      <w:r>
-        <w:instrText xml:space="preserve"> SEQ Figura \* ARABIC </w:instrText>
-      </w:r>
-      <w:r>
-        <w:fldChar w:fldCharType="separate"/>
-      </w:r>
-      <w:r>
-        <w:rPr>
-          <w:noProof/>
-        </w:rPr>
-        <w:t>31</w:t>
-      </w:r>
-      <w:r>
-        <w:rPr>
-          <w:noProof/>
-        </w:rPr>
-        <w:fldChar w:fldCharType="end"/>
-      </w:r>
+      <w:fldSimple w:instr=" SEQ Figura \* ARABIC ">
+        <w:r>
+          <w:rPr>
+            <w:noProof/>
+          </w:rPr>
+          <w:t>31</w:t>
+        </w:r>
+      </w:fldSimple>
       <w:r>
         <w:t xml:space="preserve"> - </w:t>
       </w:r>
       <w:r>
         <w:t>Código dos detalhes do produto</w:t>
       </w:r>
-      <w:bookmarkEnd w:id="53"/>
+      <w:bookmarkEnd w:id="52"/>
     </w:p>
     <w:p>
       <w:pPr>
@@ -13759,38 +13353,25 @@
           <w:lang w:val="pt-BR" w:eastAsia="pt-BR"/>
         </w:rPr>
       </w:pPr>
-      <w:bookmarkStart w:id="54" w:name="_Toc74676293"/>
+      <w:bookmarkStart w:id="53" w:name="_Toc74676293"/>
       <w:r>
         <w:t xml:space="preserve">Figura </w:t>
       </w:r>
-      <w:r>
-        <w:fldChar w:fldCharType="begin"/>
-      </w:r>
-      <w:r>
-        <w:instrText xml:space="preserve"> SEQ Figura \* ARABIC </w:instrText>
-      </w:r>
-      <w:r>
-        <w:fldChar w:fldCharType="separate"/>
-      </w:r>
-      <w:r>
-        <w:rPr>
-          <w:noProof/>
-        </w:rPr>
-        <w:t>32</w:t>
-      </w:r>
-      <w:r>
-        <w:rPr>
-          <w:noProof/>
-        </w:rPr>
-        <w:fldChar w:fldCharType="end"/>
-      </w:r>
+      <w:fldSimple w:instr=" SEQ Figura \* ARABIC ">
+        <w:r>
+          <w:rPr>
+            <w:noProof/>
+          </w:rPr>
+          <w:t>32</w:t>
+        </w:r>
+      </w:fldSimple>
       <w:r>
         <w:t xml:space="preserve"> - </w:t>
       </w:r>
       <w:r>
         <w:t>Insert dos itens no carrinho de compras</w:t>
       </w:r>
-      <w:bookmarkEnd w:id="54"/>
+      <w:bookmarkEnd w:id="53"/>
     </w:p>
     <w:p>
       <w:pPr>
@@ -13927,38 +13508,25 @@
           <w:lang w:val="pt-BR" w:eastAsia="pt-BR"/>
         </w:rPr>
       </w:pPr>
-      <w:bookmarkStart w:id="55" w:name="_Toc74676294"/>
+      <w:bookmarkStart w:id="54" w:name="_Toc74676294"/>
       <w:r>
         <w:t xml:space="preserve">Figura </w:t>
       </w:r>
-      <w:r>
-        <w:fldChar w:fldCharType="begin"/>
-      </w:r>
-      <w:r>
-        <w:instrText xml:space="preserve"> SEQ Figura \* ARABIC </w:instrText>
-      </w:r>
-      <w:r>
-        <w:fldChar w:fldCharType="separate"/>
-      </w:r>
-      <w:r>
-        <w:rPr>
-          <w:noProof/>
-        </w:rPr>
-        <w:t>33</w:t>
-      </w:r>
-      <w:r>
-        <w:rPr>
-          <w:noProof/>
-        </w:rPr>
-        <w:fldChar w:fldCharType="end"/>
-      </w:r>
+      <w:fldSimple w:instr=" SEQ Figura \* ARABIC ">
+        <w:r>
+          <w:rPr>
+            <w:noProof/>
+          </w:rPr>
+          <w:t>33</w:t>
+        </w:r>
+      </w:fldSimple>
       <w:r>
         <w:t xml:space="preserve"> - </w:t>
       </w:r>
       <w:r>
         <w:t>Carrinho de compras com itens inseridos</w:t>
       </w:r>
-      <w:bookmarkEnd w:id="55"/>
+      <w:bookmarkEnd w:id="54"/>
     </w:p>
     <w:p>
       <w:pPr>
@@ -14071,38 +13639,25 @@
           <w:lang w:val="pt-BR" w:eastAsia="pt-BR"/>
         </w:rPr>
       </w:pPr>
-      <w:bookmarkStart w:id="56" w:name="_Toc74676295"/>
+      <w:bookmarkStart w:id="55" w:name="_Toc74676295"/>
       <w:r>
         <w:t xml:space="preserve">Figura </w:t>
       </w:r>
-      <w:r>
-        <w:fldChar w:fldCharType="begin"/>
-      </w:r>
-      <w:r>
-        <w:instrText xml:space="preserve"> SEQ Figura \* ARABIC </w:instrText>
-      </w:r>
-      <w:r>
-        <w:fldChar w:fldCharType="separate"/>
-      </w:r>
-      <w:r>
-        <w:rPr>
-          <w:noProof/>
-        </w:rPr>
-        <w:t>34</w:t>
-      </w:r>
-      <w:r>
-        <w:rPr>
-          <w:noProof/>
-        </w:rPr>
-        <w:fldChar w:fldCharType="end"/>
-      </w:r>
+      <w:fldSimple w:instr=" SEQ Figura \* ARABIC ">
+        <w:r>
+          <w:rPr>
+            <w:noProof/>
+          </w:rPr>
+          <w:t>34</w:t>
+        </w:r>
+      </w:fldSimple>
       <w:r>
         <w:t xml:space="preserve"> - </w:t>
       </w:r>
       <w:r>
         <w:t>Select dos dados dos produtos que estão no carrinho assim como o IdCliente</w:t>
       </w:r>
-      <w:bookmarkEnd w:id="56"/>
+      <w:bookmarkEnd w:id="55"/>
     </w:p>
     <w:p>
       <w:pPr>
@@ -14205,38 +13760,25 @@
           <w:lang w:val="pt-BR" w:eastAsia="pt-BR"/>
         </w:rPr>
       </w:pPr>
-      <w:bookmarkStart w:id="57" w:name="_Toc74676296"/>
+      <w:bookmarkStart w:id="56" w:name="_Toc74676296"/>
       <w:r>
         <w:t xml:space="preserve">Figura </w:t>
       </w:r>
-      <w:r>
-        <w:fldChar w:fldCharType="begin"/>
-      </w:r>
-      <w:r>
-        <w:instrText xml:space="preserve"> SEQ Figura \* ARABIC </w:instrText>
-      </w:r>
-      <w:r>
-        <w:fldChar w:fldCharType="separate"/>
-      </w:r>
-      <w:r>
-        <w:rPr>
-          <w:noProof/>
-        </w:rPr>
-        <w:t>35</w:t>
-      </w:r>
-      <w:r>
-        <w:rPr>
-          <w:noProof/>
-        </w:rPr>
-        <w:fldChar w:fldCharType="end"/>
-      </w:r>
+      <w:fldSimple w:instr=" SEQ Figura \* ARABIC ">
+        <w:r>
+          <w:rPr>
+            <w:noProof/>
+          </w:rPr>
+          <w:t>35</w:t>
+        </w:r>
+      </w:fldSimple>
       <w:r>
         <w:t xml:space="preserve"> - </w:t>
       </w:r>
       <w:r>
         <w:t>Insert dos produtos na tbl_Encomendas</w:t>
       </w:r>
-      <w:bookmarkEnd w:id="57"/>
+      <w:bookmarkEnd w:id="56"/>
     </w:p>
     <w:p>
       <w:pPr>
@@ -14354,38 +13896,25 @@
           <w:lang w:val="pt-BR" w:eastAsia="pt-BR"/>
         </w:rPr>
       </w:pPr>
-      <w:bookmarkStart w:id="58" w:name="_Toc74676297"/>
+      <w:bookmarkStart w:id="57" w:name="_Toc74676297"/>
       <w:r>
         <w:t xml:space="preserve">Figura </w:t>
       </w:r>
-      <w:r>
-        <w:fldChar w:fldCharType="begin"/>
-      </w:r>
-      <w:r>
-        <w:instrText xml:space="preserve"> SEQ Figura \* ARABIC </w:instrText>
-      </w:r>
-      <w:r>
-        <w:fldChar w:fldCharType="separate"/>
-      </w:r>
-      <w:r>
-        <w:rPr>
-          <w:noProof/>
-        </w:rPr>
-        <w:t>36</w:t>
-      </w:r>
-      <w:r>
-        <w:rPr>
-          <w:noProof/>
-        </w:rPr>
-        <w:fldChar w:fldCharType="end"/>
-      </w:r>
+      <w:fldSimple w:instr=" SEQ Figura \* ARABIC ">
+        <w:r>
+          <w:rPr>
+            <w:noProof/>
+          </w:rPr>
+          <w:t>36</w:t>
+        </w:r>
+      </w:fldSimple>
       <w:r>
         <w:t xml:space="preserve"> - </w:t>
       </w:r>
       <w:r>
         <w:t>Delete dos itens da listbox</w:t>
       </w:r>
-      <w:bookmarkEnd w:id="58"/>
+      <w:bookmarkEnd w:id="57"/>
     </w:p>
     <w:p>
       <w:pPr>
@@ -14448,11 +13977,11 @@
         <w:pStyle w:val="Ttulo2"/>
         <w:jc w:val="left"/>
       </w:pPr>
-      <w:bookmarkStart w:id="59" w:name="_Toc74676346"/>
+      <w:bookmarkStart w:id="58" w:name="_Toc74676346"/>
       <w:r>
         <w:t>Query da Base de Dados</w:t>
       </w:r>
-      <w:bookmarkEnd w:id="59"/>
+      <w:bookmarkEnd w:id="58"/>
     </w:p>
     <w:p>
       <w:pPr>
@@ -15154,54 +14683,33 @@
           <w:szCs w:val="22"/>
         </w:rPr>
         <w:lastRenderedPageBreak/>
-        <w:t>CategoriaClasse varchar(100), -- Setor Cal</w:t>
-      </w:r>
-      <w:r>
-        <w:rPr>
-          <w:rFonts w:ascii="Tahoma" w:hAnsi="Tahoma" w:cs="Tahoma"/>
+        <w:t xml:space="preserve">CategoriaClasse varchar(100), </w:t>
+      </w:r>
+    </w:p>
+    <w:p>
+      <w:pPr>
+        <w:pStyle w:val="SemEspaamento"/>
+        <w:rPr>
           <w:sz w:val="22"/>
           <w:szCs w:val="22"/>
         </w:rPr>
-        <w:t>�</w:t>
-      </w:r>
+      </w:pPr>
       <w:r>
         <w:rPr>
           <w:sz w:val="22"/>
           <w:szCs w:val="22"/>
         </w:rPr>
-        <w:t>as, Sapatos, Acess</w:t>
-      </w:r>
-      <w:r>
-        <w:rPr>
-          <w:rFonts w:ascii="Tahoma" w:hAnsi="Tahoma" w:cs="Tahoma"/>
+        <w:t>Ca</w:t>
+      </w:r>
+      <w:r>
+        <w:rPr>
           <w:sz w:val="22"/>
           <w:szCs w:val="22"/>
         </w:rPr>
-        <w:t>�</w:t>
-      </w:r>
-      <w:r>
-        <w:rPr>
-          <w:sz w:val="22"/>
-          <w:szCs w:val="22"/>
-        </w:rPr>
-        <w:t>rios</w:t>
-      </w:r>
-    </w:p>
-    <w:p>
-      <w:pPr>
-        <w:pStyle w:val="SemEspaamento"/>
-        <w:rPr>
-          <w:sz w:val="22"/>
-          <w:szCs w:val="22"/>
-        </w:rPr>
-      </w:pPr>
-      <w:r>
-        <w:rPr>
-          <w:sz w:val="22"/>
-          <w:szCs w:val="22"/>
-        </w:rPr>
-        <w:t>CategoriaSubClasse varchar(100), -- Tenis, botas, roupa desportiva</w:t>
-      </w:r>
+        <w:t xml:space="preserve">tegoriaSubClasse varchar(100), </w:t>
+      </w:r>
+      <w:bookmarkStart w:id="59" w:name="_GoBack"/>
+      <w:bookmarkEnd w:id="59"/>
     </w:p>
     <w:p>
       <w:pPr>
@@ -15650,30 +15158,14 @@
                   <w:r>
                     <w:t xml:space="preserve">Figura </w:t>
                   </w:r>
-                  <w:r>
-                    <w:fldChar w:fldCharType="begin"/>
-                  </w:r>
-                  <w:r>
-                    <w:instrText xml:space="preserve"> SEQ Figur</w:instrText>
-                  </w:r>
-                  <w:r>
-                    <w:instrText xml:space="preserve">a \* ARABIC </w:instrText>
-                  </w:r>
-                  <w:r>
-                    <w:fldChar w:fldCharType="separate"/>
-                  </w:r>
-                  <w:r>
-                    <w:rPr>
-                      <w:noProof/>
-                    </w:rPr>
-                    <w:t>37</w:t>
-                  </w:r>
-                  <w:r>
-                    <w:rPr>
-                      <w:noProof/>
-                    </w:rPr>
-                    <w:fldChar w:fldCharType="end"/>
-                  </w:r>
+                  <w:fldSimple w:instr=" SEQ Figura \* ARABIC ">
+                    <w:r>
+                      <w:rPr>
+                        <w:noProof/>
+                      </w:rPr>
+                      <w:t>37</w:t>
+                    </w:r>
+                  </w:fldSimple>
                   <w:r>
                     <w:t xml:space="preserve"> - .</w:t>
                   </w:r>
@@ -15899,27 +15391,14 @@
                   <w:r>
                     <w:t xml:space="preserve">Figura </w:t>
                   </w:r>
-                  <w:r>
-                    <w:fldChar w:fldCharType="begin"/>
-                  </w:r>
-                  <w:r>
-                    <w:instrText xml:space="preserve"> SEQ Figura \* ARABIC </w:instrText>
-                  </w:r>
-                  <w:r>
-                    <w:fldChar w:fldCharType="separate"/>
-                  </w:r>
-                  <w:r>
-                    <w:rPr>
-                      <w:noProof/>
-                    </w:rPr>
-                    <w:t>38</w:t>
-                  </w:r>
-                  <w:r>
-                    <w:rPr>
-                      <w:noProof/>
-                    </w:rPr>
-                    <w:fldChar w:fldCharType="end"/>
-                  </w:r>
+                  <w:fldSimple w:instr=" SEQ Figura \* ARABIC ">
+                    <w:r>
+                      <w:rPr>
+                        <w:noProof/>
+                      </w:rPr>
+                      <w:t>38</w:t>
+                    </w:r>
+                  </w:fldSimple>
                   <w:r>
                     <w:t xml:space="preserve"> - Linguagens de Programação</w:t>
                   </w:r>
@@ -16093,27 +15572,14 @@
                   <w:r>
                     <w:t xml:space="preserve">Figura </w:t>
                   </w:r>
-                  <w:r>
-                    <w:fldChar w:fldCharType="begin"/>
-                  </w:r>
-                  <w:r>
-                    <w:instrText xml:space="preserve"> SEQ Figura \* ARABIC </w:instrText>
-                  </w:r>
-                  <w:r>
-                    <w:fldChar w:fldCharType="separate"/>
-                  </w:r>
-                  <w:r>
-                    <w:rPr>
-                      <w:noProof/>
-                    </w:rPr>
-                    <w:t>39</w:t>
-                  </w:r>
-                  <w:r>
-                    <w:rPr>
-                      <w:noProof/>
-                    </w:rPr>
-                    <w:fldChar w:fldCharType="end"/>
-                  </w:r>
+                  <w:fldSimple w:instr=" SEQ Figura \* ARABIC ">
+                    <w:r>
+                      <w:rPr>
+                        <w:noProof/>
+                      </w:rPr>
+                      <w:t>39</w:t>
+                    </w:r>
+                  </w:fldSimple>
                   <w:r>
                     <w:t xml:space="preserve"> - Inicio do .</w:t>
                   </w:r>
@@ -16440,27 +15906,14 @@
                   <w:r>
                     <w:t xml:space="preserve">Figura </w:t>
                   </w:r>
-                  <w:r>
-                    <w:fldChar w:fldCharType="begin"/>
-                  </w:r>
-                  <w:r>
-                    <w:instrText xml:space="preserve"> SEQ Figura \* ARABIC </w:instrText>
-                  </w:r>
-                  <w:r>
-                    <w:fldChar w:fldCharType="separate"/>
-                  </w:r>
-                  <w:r>
-                    <w:rPr>
-                      <w:noProof/>
-                    </w:rPr>
-                    <w:t>40</w:t>
-                  </w:r>
-                  <w:r>
-                    <w:rPr>
-                      <w:noProof/>
-                    </w:rPr>
-                    <w:fldChar w:fldCharType="end"/>
-                  </w:r>
+                  <w:fldSimple w:instr=" SEQ Figura \* ARABIC ">
+                    <w:r>
+                      <w:rPr>
+                        <w:noProof/>
+                      </w:rPr>
+                      <w:t>40</w:t>
+                    </w:r>
+                  </w:fldSimple>
                   <w:r>
                     <w:t xml:space="preserve"> - </w:t>
                   </w:r>
@@ -16539,27 +15992,14 @@
                   <w:r>
                     <w:t xml:space="preserve">Figura </w:t>
                   </w:r>
-                  <w:r>
-                    <w:fldChar w:fldCharType="begin"/>
-                  </w:r>
-                  <w:r>
-                    <w:instrText xml:space="preserve"> SEQ Figura \* ARABIC </w:instrText>
-                  </w:r>
-                  <w:r>
-                    <w:fldChar w:fldCharType="separate"/>
-                  </w:r>
-                  <w:r>
-                    <w:rPr>
-                      <w:noProof/>
-                    </w:rPr>
-                    <w:t>41</w:t>
-                  </w:r>
-                  <w:r>
-                    <w:rPr>
-                      <w:noProof/>
-                    </w:rPr>
-                    <w:fldChar w:fldCharType="end"/>
-                  </w:r>
+                  <w:fldSimple w:instr=" SEQ Figura \* ARABIC ">
+                    <w:r>
+                      <w:rPr>
+                        <w:noProof/>
+                      </w:rPr>
+                      <w:t>41</w:t>
+                    </w:r>
+                  </w:fldSimple>
                   <w:r>
                     <w:t xml:space="preserve"> - </w:t>
                   </w:r>
@@ -16912,30 +16352,14 @@
                   <w:r>
                     <w:t xml:space="preserve">Figura </w:t>
                   </w:r>
-                  <w:r>
-                    <w:fldChar w:fldCharType="begin"/>
-                  </w:r>
-                  <w:r>
-                    <w:instrText xml:space="preserve"> SEQ </w:instrText>
-                  </w:r>
-                  <w:r>
-                    <w:instrText xml:space="preserve">Figura \* ARABIC </w:instrText>
-                  </w:r>
-                  <w:r>
-                    <w:fldChar w:fldCharType="separate"/>
-                  </w:r>
-                  <w:r>
-                    <w:rPr>
-                      <w:noProof/>
-                    </w:rPr>
-                    <w:t>42</w:t>
-                  </w:r>
-                  <w:r>
-                    <w:rPr>
-                      <w:noProof/>
-                    </w:rPr>
-                    <w:fldChar w:fldCharType="end"/>
-                  </w:r>
+                  <w:fldSimple w:instr=" SEQ Figura \* ARABIC ">
+                    <w:r>
+                      <w:rPr>
+                        <w:noProof/>
+                      </w:rPr>
+                      <w:t>42</w:t>
+                    </w:r>
+                  </w:fldSimple>
                   <w:r>
                     <w:t xml:space="preserve"> - Json</w:t>
                   </w:r>
@@ -17296,27 +16720,14 @@
                   <w:r>
                     <w:t xml:space="preserve">Figura </w:t>
                   </w:r>
-                  <w:r>
-                    <w:fldChar w:fldCharType="begin"/>
-                  </w:r>
-                  <w:r>
-                    <w:instrText xml:space="preserve"> SEQ Figura \* ARABIC </w:instrText>
-                  </w:r>
-                  <w:r>
-                    <w:fldChar w:fldCharType="separate"/>
-                  </w:r>
-                  <w:r>
-                    <w:rPr>
-                      <w:noProof/>
-                    </w:rPr>
-                    <w:t>43</w:t>
-                  </w:r>
-                  <w:r>
-                    <w:rPr>
-                      <w:noProof/>
-                    </w:rPr>
-                    <w:fldChar w:fldCharType="end"/>
-                  </w:r>
+                  <w:fldSimple w:instr=" SEQ Figura \* ARABIC ">
+                    <w:r>
+                      <w:rPr>
+                        <w:noProof/>
+                      </w:rPr>
+                      <w:t>43</w:t>
+                    </w:r>
+                  </w:fldSimple>
                   <w:r>
                     <w:t xml:space="preserve"> - camelCase</w:t>
                   </w:r>
@@ -17551,27 +16962,14 @@
                   <w:r>
                     <w:t xml:space="preserve">Figura </w:t>
                   </w:r>
-                  <w:r>
-                    <w:fldChar w:fldCharType="begin"/>
-                  </w:r>
-                  <w:r>
-                    <w:instrText xml:space="preserve"> SEQ Figura \* ARABIC </w:instrText>
-                  </w:r>
-                  <w:r>
-                    <w:fldChar w:fldCharType="separate"/>
-                  </w:r>
-                  <w:r>
-                    <w:rPr>
-                      <w:noProof/>
-                    </w:rPr>
-                    <w:t>44</w:t>
-                  </w:r>
-                  <w:r>
-                    <w:rPr>
-                      <w:noProof/>
-                    </w:rPr>
-                    <w:fldChar w:fldCharType="end"/>
-                  </w:r>
+                  <w:fldSimple w:instr=" SEQ Figura \* ARABIC ">
+                    <w:r>
+                      <w:rPr>
+                        <w:noProof/>
+                      </w:rPr>
+                      <w:t>44</w:t>
+                    </w:r>
+                  </w:fldSimple>
                   <w:r>
                     <w:t xml:space="preserve"> - </w:t>
                   </w:r>
@@ -17736,27 +17134,14 @@
                   <w:r>
                     <w:t xml:space="preserve">Figura </w:t>
                   </w:r>
-                  <w:r>
-                    <w:fldChar w:fldCharType="begin"/>
-                  </w:r>
-                  <w:r>
-                    <w:instrText xml:space="preserve"> SEQ Figura \* ARABIC </w:instrText>
-                  </w:r>
-                  <w:r>
-                    <w:fldChar w:fldCharType="separate"/>
-                  </w:r>
-                  <w:r>
-                    <w:rPr>
-                      <w:noProof/>
-                    </w:rPr>
-                    <w:t>45</w:t>
-                  </w:r>
-                  <w:r>
-                    <w:rPr>
-                      <w:noProof/>
-                    </w:rPr>
-                    <w:fldChar w:fldCharType="end"/>
-                  </w:r>
+                  <w:fldSimple w:instr=" SEQ Figura \* ARABIC ">
+                    <w:r>
+                      <w:rPr>
+                        <w:noProof/>
+                      </w:rPr>
+                      <w:t>45</w:t>
+                    </w:r>
+                  </w:fldSimple>
                   <w:r>
                     <w:t xml:space="preserve"> - </w:t>
                   </w:r>
@@ -17912,27 +17297,14 @@
                   <w:r>
                     <w:t xml:space="preserve">Figura </w:t>
                   </w:r>
-                  <w:r>
-                    <w:fldChar w:fldCharType="begin"/>
-                  </w:r>
-                  <w:r>
-                    <w:instrText xml:space="preserve"> SEQ Figura \* ARABIC </w:instrText>
-                  </w:r>
-                  <w:r>
-                    <w:fldChar w:fldCharType="separate"/>
-                  </w:r>
-                  <w:r>
-                    <w:rPr>
-                      <w:noProof/>
-                    </w:rPr>
-                    <w:t>46</w:t>
-                  </w:r>
-                  <w:r>
-                    <w:rPr>
-                      <w:noProof/>
-                    </w:rPr>
-                    <w:fldChar w:fldCharType="end"/>
-                  </w:r>
+                  <w:fldSimple w:instr=" SEQ Figura \* ARABIC ">
+                    <w:r>
+                      <w:rPr>
+                        <w:noProof/>
+                      </w:rPr>
+                      <w:t>46</w:t>
+                    </w:r>
+                  </w:fldSimple>
                   <w:r>
                     <w:t xml:space="preserve"> - Enviar os dados para a </w:t>
                   </w:r>
@@ -18020,27 +17392,14 @@
       <w:r>
         <w:t xml:space="preserve">Figura </w:t>
       </w:r>
-      <w:r>
-        <w:fldChar w:fldCharType="begin"/>
-      </w:r>
-      <w:r>
-        <w:instrText xml:space="preserve"> SEQ Figura \* ARABIC </w:instrText>
-      </w:r>
-      <w:r>
-        <w:fldChar w:fldCharType="separate"/>
-      </w:r>
-      <w:r>
-        <w:rPr>
-          <w:noProof/>
-        </w:rPr>
-        <w:t>47</w:t>
-      </w:r>
-      <w:r>
-        <w:rPr>
-          <w:noProof/>
-        </w:rPr>
-        <w:fldChar w:fldCharType="end"/>
-      </w:r>
+      <w:fldSimple w:instr=" SEQ Figura \* ARABIC ">
+        <w:r>
+          <w:rPr>
+            <w:noProof/>
+          </w:rPr>
+          <w:t>47</w:t>
+        </w:r>
+      </w:fldSimple>
       <w:r>
         <w:t xml:space="preserve"> - Ligação a base de dados</w:t>
       </w:r>
@@ -18205,27 +17564,14 @@
                   <w:r>
                     <w:t xml:space="preserve">Figura </w:t>
                   </w:r>
-                  <w:r>
-                    <w:fldChar w:fldCharType="begin"/>
-                  </w:r>
-                  <w:r>
-                    <w:instrText xml:space="preserve"> SEQ Figura \* ARABIC </w:instrText>
-                  </w:r>
-                  <w:r>
-                    <w:fldChar w:fldCharType="separate"/>
-                  </w:r>
-                  <w:r>
-                    <w:rPr>
-                      <w:noProof/>
-                    </w:rPr>
-                    <w:t>48</w:t>
-                  </w:r>
-                  <w:r>
-                    <w:rPr>
-                      <w:noProof/>
-                    </w:rPr>
-                    <w:fldChar w:fldCharType="end"/>
-                  </w:r>
+                  <w:fldSimple w:instr=" SEQ Figura \* ARABIC ">
+                    <w:r>
+                      <w:rPr>
+                        <w:noProof/>
+                      </w:rPr>
+                      <w:t>48</w:t>
+                    </w:r>
+                  </w:fldSimple>
                   <w:r>
                     <w:t xml:space="preserve"> - comando para mostrar o balão das notificações</w:t>
                   </w:r>
@@ -18367,27 +17713,14 @@
                   <w:r>
                     <w:t xml:space="preserve">Figura </w:t>
                   </w:r>
-                  <w:r>
-                    <w:fldChar w:fldCharType="begin"/>
-                  </w:r>
-                  <w:r>
-                    <w:instrText xml:space="preserve"> SEQ Figura \* ARABIC </w:instrText>
-                  </w:r>
-                  <w:r>
-                    <w:fldChar w:fldCharType="separate"/>
-                  </w:r>
-                  <w:r>
-                    <w:rPr>
-                      <w:noProof/>
-                    </w:rPr>
-                    <w:t>49</w:t>
-                  </w:r>
-                  <w:r>
-                    <w:rPr>
-                      <w:noProof/>
-                    </w:rPr>
-                    <w:fldChar w:fldCharType="end"/>
-                  </w:r>
+                  <w:fldSimple w:instr=" SEQ Figura \* ARABIC ">
+                    <w:r>
+                      <w:rPr>
+                        <w:noProof/>
+                      </w:rPr>
+                      <w:t>49</w:t>
+                    </w:r>
+                  </w:fldSimple>
                   <w:r>
                     <w:t xml:space="preserve"> - Balão de Notificações</w:t>
                   </w:r>
@@ -18524,27 +17857,14 @@
       <w:r>
         <w:t xml:space="preserve">Figura </w:t>
       </w:r>
-      <w:r>
-        <w:fldChar w:fldCharType="begin"/>
-      </w:r>
-      <w:r>
-        <w:instrText xml:space="preserve"> SEQ Figura \* ARABIC </w:instrText>
-      </w:r>
-      <w:r>
-        <w:fldChar w:fldCharType="separate"/>
-      </w:r>
-      <w:r>
-        <w:rPr>
-          <w:noProof/>
-        </w:rPr>
-        <w:t>50</w:t>
-      </w:r>
-      <w:r>
-        <w:rPr>
-          <w:noProof/>
-        </w:rPr>
-        <w:fldChar w:fldCharType="end"/>
-      </w:r>
+      <w:fldSimple w:instr=" SEQ Figura \* ARABIC ">
+        <w:r>
+          <w:rPr>
+            <w:noProof/>
+          </w:rPr>
+          <w:t>50</w:t>
+        </w:r>
+      </w:fldSimple>
       <w:r>
         <w:t xml:space="preserve"> - C# mais Stored Procedure</w:t>
       </w:r>
@@ -18651,27 +17971,14 @@
                   <w:r>
                     <w:t xml:space="preserve">Figura </w:t>
                   </w:r>
-                  <w:r>
-                    <w:fldChar w:fldCharType="begin"/>
-                  </w:r>
-                  <w:r>
-                    <w:instrText xml:space="preserve"> SEQ Figura \* ARABIC </w:instrText>
-                  </w:r>
-                  <w:r>
-                    <w:fldChar w:fldCharType="separate"/>
-                  </w:r>
-                  <w:r>
-                    <w:rPr>
-                      <w:noProof/>
-                    </w:rPr>
-                    <w:t>51</w:t>
-                  </w:r>
-                  <w:r>
-                    <w:rPr>
-                      <w:noProof/>
-                    </w:rPr>
-                    <w:fldChar w:fldCharType="end"/>
-                  </w:r>
+                  <w:fldSimple w:instr=" SEQ Figura \* ARABIC ">
+                    <w:r>
+                      <w:rPr>
+                        <w:noProof/>
+                      </w:rPr>
+                      <w:t>51</w:t>
+                    </w:r>
+                  </w:fldSimple>
                   <w:r>
                     <w:t xml:space="preserve"> - Stored Procedure Insert Encomendas</w:t>
                   </w:r>
@@ -18839,27 +18146,14 @@
                   <w:r>
                     <w:t xml:space="preserve">Figura </w:t>
                   </w:r>
-                  <w:r>
-                    <w:fldChar w:fldCharType="begin"/>
-                  </w:r>
-                  <w:r>
-                    <w:instrText xml:space="preserve"> SEQ Figura \* ARABIC </w:instrText>
-                  </w:r>
-                  <w:r>
-                    <w:fldChar w:fldCharType="separate"/>
-                  </w:r>
-                  <w:r>
-                    <w:rPr>
-                      <w:noProof/>
-                    </w:rPr>
-                    <w:t>52</w:t>
-                  </w:r>
-                  <w:r>
-                    <w:rPr>
-                      <w:noProof/>
-                    </w:rPr>
-                    <w:fldChar w:fldCharType="end"/>
-                  </w:r>
+                  <w:fldSimple w:instr=" SEQ Figura \* ARABIC ">
+                    <w:r>
+                      <w:rPr>
+                        <w:noProof/>
+                      </w:rPr>
+                      <w:t>52</w:t>
+                    </w:r>
+                  </w:fldSimple>
                   <w:r>
                     <w:t xml:space="preserve"> - Código do Auto Run</w:t>
                   </w:r>
@@ -19009,27 +18303,14 @@
                   <w:r>
                     <w:t xml:space="preserve">Figura </w:t>
                   </w:r>
-                  <w:r>
-                    <w:fldChar w:fldCharType="begin"/>
-                  </w:r>
-                  <w:r>
-                    <w:instrText xml:space="preserve"> SEQ Figura \* ARABIC </w:instrText>
-                  </w:r>
-                  <w:r>
-                    <w:fldChar w:fldCharType="separate"/>
-                  </w:r>
-                  <w:r>
-                    <w:rPr>
-                      <w:noProof/>
-                    </w:rPr>
-                    <w:t>53</w:t>
-                  </w:r>
-                  <w:r>
-                    <w:rPr>
-                      <w:noProof/>
-                    </w:rPr>
-                    <w:fldChar w:fldCharType="end"/>
-                  </w:r>
+                  <w:fldSimple w:instr=" SEQ Figura \* ARABIC ">
+                    <w:r>
+                      <w:rPr>
+                        <w:noProof/>
+                      </w:rPr>
+                      <w:t>53</w:t>
+                    </w:r>
+                  </w:fldSimple>
                   <w:r>
                     <w:t xml:space="preserve"> - Form quando iniciamos sessão</w:t>
                   </w:r>
@@ -19139,14 +18420,27 @@
                   <w:r>
                     <w:t xml:space="preserve">Figura </w:t>
                   </w:r>
-                  <w:fldSimple w:instr=" SEQ Figura \* ARABIC ">
-                    <w:r>
-                      <w:rPr>
-                        <w:noProof/>
-                      </w:rPr>
-                      <w:t>54</w:t>
-                    </w:r>
-                  </w:fldSimple>
+                  <w:r>
+                    <w:fldChar w:fldCharType="begin"/>
+                  </w:r>
+                  <w:r>
+                    <w:instrText xml:space="preserve"> SEQ Figura \* ARABIC </w:instrText>
+                  </w:r>
+                  <w:r>
+                    <w:fldChar w:fldCharType="separate"/>
+                  </w:r>
+                  <w:r>
+                    <w:rPr>
+                      <w:noProof/>
+                    </w:rPr>
+                    <w:t>54</w:t>
+                  </w:r>
+                  <w:r>
+                    <w:rPr>
+                      <w:noProof/>
+                    </w:rPr>
+                    <w:fldChar w:fldCharType="end"/>
+                  </w:r>
                   <w:r>
                     <w:t xml:space="preserve"> - Form Administrador</w:t>
                   </w:r>
@@ -19319,27 +18613,14 @@
                   <w:r>
                     <w:t xml:space="preserve">Figura </w:t>
                   </w:r>
-                  <w:r>
-                    <w:fldChar w:fldCharType="begin"/>
-                  </w:r>
-                  <w:r>
-                    <w:instrText xml:space="preserve"> SEQ Figura \* ARABIC </w:instrText>
-                  </w:r>
-                  <w:r>
-                    <w:fldChar w:fldCharType="separate"/>
-                  </w:r>
-                  <w:r>
-                    <w:rPr>
-                      <w:noProof/>
-                    </w:rPr>
-                    <w:t>55</w:t>
-                  </w:r>
-                  <w:r>
-                    <w:rPr>
-                      <w:noProof/>
-                    </w:rPr>
-                    <w:fldChar w:fldCharType="end"/>
-                  </w:r>
+                  <w:fldSimple w:instr=" SEQ Figura \* ARABIC ">
+                    <w:r>
+                      <w:rPr>
+                        <w:noProof/>
+                      </w:rPr>
+                      <w:t>55</w:t>
+                    </w:r>
+                  </w:fldSimple>
                   <w:r>
                     <w:t xml:space="preserve"> - Form dos Administradores</w:t>
                   </w:r>
@@ -19383,27 +18664,14 @@
                   <w:r>
                     <w:t xml:space="preserve">Figura </w:t>
                   </w:r>
-                  <w:r>
-                    <w:fldChar w:fldCharType="begin"/>
-                  </w:r>
-                  <w:r>
-                    <w:instrText xml:space="preserve"> SEQ Figura \* ARABIC </w:instrText>
-                  </w:r>
-                  <w:r>
-                    <w:fldChar w:fldCharType="separate"/>
-                  </w:r>
-                  <w:r>
-                    <w:rPr>
-                      <w:noProof/>
-                    </w:rPr>
-                    <w:t>56</w:t>
-                  </w:r>
-                  <w:r>
-                    <w:rPr>
-                      <w:noProof/>
-                    </w:rPr>
-                    <w:fldChar w:fldCharType="end"/>
-                  </w:r>
+                  <w:fldSimple w:instr=" SEQ Figura \* ARABIC ">
+                    <w:r>
+                      <w:rPr>
+                        <w:noProof/>
+                      </w:rPr>
+                      <w:t>56</w:t>
+                    </w:r>
+                  </w:fldSimple>
                   <w:r>
                     <w:t xml:space="preserve"> - Form Adicionar Produtos</w:t>
                   </w:r>
@@ -19639,27 +18907,14 @@
                   <w:r>
                     <w:t xml:space="preserve">Figura </w:t>
                   </w:r>
-                  <w:r>
-                    <w:fldChar w:fldCharType="begin"/>
-                  </w:r>
-                  <w:r>
-                    <w:instrText xml:space="preserve"> SEQ Figura \* ARABIC </w:instrText>
-                  </w:r>
-                  <w:r>
-                    <w:fldChar w:fldCharType="separate"/>
-                  </w:r>
-                  <w:r>
-                    <w:rPr>
-                      <w:noProof/>
-                    </w:rPr>
-                    <w:t>57</w:t>
-                  </w:r>
-                  <w:r>
-                    <w:rPr>
-                      <w:noProof/>
-                    </w:rPr>
-                    <w:fldChar w:fldCharType="end"/>
-                  </w:r>
+                  <w:fldSimple w:instr=" SEQ Figura \* ARABIC ">
+                    <w:r>
+                      <w:rPr>
+                        <w:noProof/>
+                      </w:rPr>
+                      <w:t>57</w:t>
+                    </w:r>
+                  </w:fldSimple>
                   <w:r>
                     <w:t xml:space="preserve"> - </w:t>
                   </w:r>
@@ -19963,27 +19218,14 @@
                   <w:r>
                     <w:t xml:space="preserve">Figura </w:t>
                   </w:r>
-                  <w:r>
-                    <w:fldChar w:fldCharType="begin"/>
-                  </w:r>
-                  <w:r>
-                    <w:instrText xml:space="preserve"> SEQ Figura \* ARABIC </w:instrText>
-                  </w:r>
-                  <w:r>
-                    <w:fldChar w:fldCharType="separate"/>
-                  </w:r>
-                  <w:r>
-                    <w:rPr>
-                      <w:noProof/>
-                    </w:rPr>
-                    <w:t>58</w:t>
-                  </w:r>
-                  <w:r>
-                    <w:rPr>
-                      <w:noProof/>
-                    </w:rPr>
-                    <w:fldChar w:fldCharType="end"/>
-                  </w:r>
+                  <w:fldSimple w:instr=" SEQ Figura \* ARABIC ">
+                    <w:r>
+                      <w:rPr>
+                        <w:noProof/>
+                      </w:rPr>
+                      <w:t>58</w:t>
+                    </w:r>
+                  </w:fldSimple>
                   <w:r>
                     <w:t xml:space="preserve"> - Inicio do </w:t>
                   </w:r>
@@ -20106,27 +19348,14 @@
                   <w:r>
                     <w:t xml:space="preserve">Figura </w:t>
                   </w:r>
-                  <w:r>
-                    <w:fldChar w:fldCharType="begin"/>
-                  </w:r>
-                  <w:r>
-                    <w:instrText xml:space="preserve"> SEQ Figura \* ARABIC </w:instrText>
-                  </w:r>
-                  <w:r>
-                    <w:fldChar w:fldCharType="separate"/>
-                  </w:r>
-                  <w:r>
-                    <w:rPr>
-                      <w:noProof/>
-                    </w:rPr>
-                    <w:t>59</w:t>
-                  </w:r>
-                  <w:r>
-                    <w:rPr>
-                      <w:noProof/>
-                    </w:rPr>
-                    <w:fldChar w:fldCharType="end"/>
-                  </w:r>
+                  <w:fldSimple w:instr=" SEQ Figura \* ARABIC ">
+                    <w:r>
+                      <w:rPr>
+                        <w:noProof/>
+                      </w:rPr>
+                      <w:t>59</w:t>
+                    </w:r>
+                  </w:fldSimple>
                   <w:r>
                     <w:t xml:space="preserve"> - Quando clicamos no Clientes ou </w:t>
                   </w:r>
@@ -20317,27 +19546,14 @@
                   <w:r>
                     <w:t xml:space="preserve">Figura </w:t>
                   </w:r>
-                  <w:r>
-                    <w:fldChar w:fldCharType="begin"/>
-                  </w:r>
-                  <w:r>
-                    <w:instrText xml:space="preserve"> SEQ Figura \* ARABIC </w:instrText>
-                  </w:r>
-                  <w:r>
-                    <w:fldChar w:fldCharType="separate"/>
-                  </w:r>
-                  <w:r>
-                    <w:rPr>
-                      <w:noProof/>
-                    </w:rPr>
-                    <w:t>60</w:t>
-                  </w:r>
-                  <w:r>
-                    <w:rPr>
-                      <w:noProof/>
-                    </w:rPr>
-                    <w:fldChar w:fldCharType="end"/>
-                  </w:r>
+                  <w:fldSimple w:instr=" SEQ Figura \* ARABIC ">
+                    <w:r>
+                      <w:rPr>
+                        <w:noProof/>
+                      </w:rPr>
+                      <w:t>60</w:t>
+                    </w:r>
+                  </w:fldSimple>
                   <w:r>
                     <w:t xml:space="preserve"> - Modificar os Dados do Cliente e </w:t>
                   </w:r>
@@ -20425,14 +19641,27 @@
                   <w:r>
                     <w:t xml:space="preserve">Figura </w:t>
                   </w:r>
-                  <w:fldSimple w:instr=" SEQ Figura \* ARABIC ">
-                    <w:r>
-                      <w:rPr>
-                        <w:noProof/>
-                      </w:rPr>
-                      <w:t>61</w:t>
-                    </w:r>
-                  </w:fldSimple>
+                  <w:r>
+                    <w:fldChar w:fldCharType="begin"/>
+                  </w:r>
+                  <w:r>
+                    <w:instrText xml:space="preserve"> SEQ Figura \* ARABIC </w:instrText>
+                  </w:r>
+                  <w:r>
+                    <w:fldChar w:fldCharType="separate"/>
+                  </w:r>
+                  <w:r>
+                    <w:rPr>
+                      <w:noProof/>
+                    </w:rPr>
+                    <w:t>61</w:t>
+                  </w:r>
+                  <w:r>
+                    <w:rPr>
+                      <w:noProof/>
+                    </w:rPr>
+                    <w:fldChar w:fldCharType="end"/>
+                  </w:r>
                   <w:r>
                     <w:t xml:space="preserve"> - Form de Adicionar Carrinho</w:t>
                   </w:r>
@@ -20598,27 +19827,14 @@
                   <w:r>
                     <w:t xml:space="preserve">Figura </w:t>
                   </w:r>
-                  <w:r>
-                    <w:fldChar w:fldCharType="begin"/>
-                  </w:r>
-                  <w:r>
-                    <w:instrText xml:space="preserve"> SEQ Figura \* ARABIC </w:instrText>
-                  </w:r>
-                  <w:r>
-                    <w:fldChar w:fldCharType="separate"/>
-                  </w:r>
-                  <w:r>
-                    <w:rPr>
-                      <w:noProof/>
-                    </w:rPr>
-                    <w:t>62</w:t>
-                  </w:r>
-                  <w:r>
-                    <w:rPr>
-                      <w:noProof/>
-                    </w:rPr>
-                    <w:fldChar w:fldCharType="end"/>
-                  </w:r>
+                  <w:fldSimple w:instr=" SEQ Figura \* ARABIC ">
+                    <w:r>
+                      <w:rPr>
+                        <w:noProof/>
+                      </w:rPr>
+                      <w:t>62</w:t>
+                    </w:r>
+                  </w:fldSimple>
                   <w:r>
                     <w:t xml:space="preserve"> - Form Consulta Carrinho</w:t>
                   </w:r>
@@ -20771,27 +19987,14 @@
                   <w:r>
                     <w:t xml:space="preserve">Figura </w:t>
                   </w:r>
-                  <w:r>
-                    <w:fldChar w:fldCharType="begin"/>
-                  </w:r>
-                  <w:r>
-                    <w:instrText xml:space="preserve"> SEQ Figura \* ARABIC </w:instrText>
-                  </w:r>
-                  <w:r>
-                    <w:fldChar w:fldCharType="separate"/>
-                  </w:r>
-                  <w:r>
-                    <w:rPr>
-                      <w:noProof/>
-                    </w:rPr>
-                    <w:t>63</w:t>
-                  </w:r>
-                  <w:r>
-                    <w:rPr>
-                      <w:noProof/>
-                    </w:rPr>
-                    <w:fldChar w:fldCharType="end"/>
-                  </w:r>
+                  <w:fldSimple w:instr=" SEQ Figura \* ARABIC ">
+                    <w:r>
+                      <w:rPr>
+                        <w:noProof/>
+                      </w:rPr>
+                      <w:t>63</w:t>
+                    </w:r>
+                  </w:fldSimple>
                   <w:r>
                     <w:t xml:space="preserve"> - Detalhes de Produtos</w:t>
                   </w:r>
@@ -21967,14 +21170,27 @@
       <w:r>
         <w:t xml:space="preserve">Figura </w:t>
       </w:r>
-      <w:fldSimple w:instr=" SEQ Figura \* ARABIC ">
-        <w:r>
-          <w:rPr>
-            <w:noProof/>
-          </w:rPr>
-          <w:t>64</w:t>
-        </w:r>
-      </w:fldSimple>
+      <w:r>
+        <w:fldChar w:fldCharType="begin"/>
+      </w:r>
+      <w:r>
+        <w:instrText xml:space="preserve"> SEQ Figura \* ARABIC </w:instrText>
+      </w:r>
+      <w:r>
+        <w:fldChar w:fldCharType="separate"/>
+      </w:r>
+      <w:r>
+        <w:rPr>
+          <w:noProof/>
+        </w:rPr>
+        <w:t>64</w:t>
+      </w:r>
+      <w:r>
+        <w:rPr>
+          <w:noProof/>
+        </w:rPr>
+        <w:fldChar w:fldCharType="end"/>
+      </w:r>
       <w:r>
         <w:t xml:space="preserve"> - Cronograma Final</w:t>
       </w:r>
@@ -22371,7 +21587,7 @@
           <w:rPr>
             <w:noProof/>
           </w:rPr>
-          <w:t>3</w:t>
+          <w:t>48</w:t>
         </w:r>
         <w:r>
           <w:rPr>
@@ -25909,7 +25125,7 @@
 </file>
 
 <file path=customXml/itemProps1.xml><?xml version="1.0" encoding="utf-8"?>
-<ds:datastoreItem xmlns:ds="http://schemas.openxmlformats.org/officeDocument/2006/customXml" ds:itemID="{0B36BAA7-564B-4FEA-BDB2-0837BD2EEAD0}">
+<ds:datastoreItem xmlns:ds="http://schemas.openxmlformats.org/officeDocument/2006/customXml" ds:itemID="{0D58FF83-C7E8-4A8D-83F7-7DE3D1EFACF8}">
   <ds:schemaRefs>
     <ds:schemaRef ds:uri="http://schemas.openxmlformats.org/officeDocument/2006/bibliography"/>
   </ds:schemaRefs>

</xml_diff>